<commit_message>
Update Test Raport Jason, Ruben en Rick van websites4U.docx
</commit_message>
<xml_diff>
--- a/Documenten/Test Raport Jason, Ruben en Rick van websites4U.docx
+++ b/Documenten/Test Raport Jason, Ruben en Rick van websites4U.docx
@@ -346,7 +346,7 @@
                             <w:txbxContent>
                               <w:p>
                                 <w:pPr>
-                                  <w:pStyle w:val="NoSpacing"/>
+                                  <w:pStyle w:val="Geenafstand"/>
                                   <w:jc w:val="right"/>
                                   <w:rPr>
                                     <w:color w:val="595959" w:themeColor="text1" w:themeTint="A6"/>
@@ -386,7 +386,7 @@
                       <w:txbxContent>
                         <w:p>
                           <w:pPr>
-                            <w:pStyle w:val="NoSpacing"/>
+                            <w:pStyle w:val="Geenafstand"/>
                             <w:jc w:val="right"/>
                             <w:rPr>
                               <w:color w:val="595959" w:themeColor="text1" w:themeTint="A6"/>
@@ -468,7 +468,7 @@
                             <w:txbxContent>
                               <w:p>
                                 <w:pPr>
-                                  <w:pStyle w:val="NoSpacing"/>
+                                  <w:pStyle w:val="Geenafstand"/>
                                   <w:jc w:val="right"/>
                                   <w:rPr>
                                     <w:color w:val="4472C4" w:themeColor="accent1"/>
@@ -498,10 +498,11 @@
                                   <w:dataBinding w:prefixMappings="xmlns:ns0='http://schemas.microsoft.com/office/2006/coverPageProps' " w:xpath="/ns0:CoverPageProperties[1]/ns0:Abstract[1]" w:storeItemID="{55AF091B-3C7A-41E3-B477-F2FDAA23CFDA}"/>
                                   <w:text w:multiLine="1"/>
                                 </w:sdtPr>
+                                <w:sdtEndPr/>
                                 <w:sdtContent>
                                   <w:p>
                                     <w:pPr>
-                                      <w:pStyle w:val="NoSpacing"/>
+                                      <w:pStyle w:val="Geenafstand"/>
                                       <w:jc w:val="right"/>
                                       <w:rPr>
                                         <w:color w:val="595959" w:themeColor="text1" w:themeTint="A6"/>
@@ -563,7 +564,7 @@
                       <w:txbxContent>
                         <w:p>
                           <w:pPr>
-                            <w:pStyle w:val="NoSpacing"/>
+                            <w:pStyle w:val="Geenafstand"/>
                             <w:jc w:val="right"/>
                             <w:rPr>
                               <w:color w:val="4472C4" w:themeColor="accent1"/>
@@ -593,10 +594,11 @@
                             <w:dataBinding w:prefixMappings="xmlns:ns0='http://schemas.microsoft.com/office/2006/coverPageProps' " w:xpath="/ns0:CoverPageProperties[1]/ns0:Abstract[1]" w:storeItemID="{55AF091B-3C7A-41E3-B477-F2FDAA23CFDA}"/>
                             <w:text w:multiLine="1"/>
                           </w:sdtPr>
+                          <w:sdtEndPr/>
                           <w:sdtContent>
                             <w:p>
                               <w:pPr>
-                                <w:pStyle w:val="NoSpacing"/>
+                                <w:pStyle w:val="Geenafstand"/>
                                 <w:jc w:val="right"/>
                                 <w:rPr>
                                   <w:color w:val="595959" w:themeColor="text1" w:themeTint="A6"/>
@@ -1063,7 +1065,7 @@
     </w:p>
     <w:p>
       <w:pPr>
-        <w:pStyle w:val="ListParagraph"/>
+        <w:pStyle w:val="Lijstalinea"/>
         <w:numPr>
           <w:ilvl w:val="0"/>
           <w:numId w:val="1"/>
@@ -1075,37 +1077,31 @@
     </w:p>
     <w:p>
       <w:pPr>
-        <w:pStyle w:val="ListParagraph"/>
+        <w:pStyle w:val="Lijstalinea"/>
         <w:numPr>
           <w:ilvl w:val="0"/>
           <w:numId w:val="1"/>
         </w:numPr>
       </w:pPr>
       <w:r>
-        <w:t>Evenenten</w:t>
-      </w:r>
-      <w:r>
-        <w:t xml:space="preserve"> pagina responsive</w:t>
+        <w:t>Evenenten pagina responsive</w:t>
       </w:r>
     </w:p>
     <w:p>
       <w:pPr>
-        <w:pStyle w:val="ListParagraph"/>
+        <w:pStyle w:val="Lijstalinea"/>
         <w:numPr>
           <w:ilvl w:val="0"/>
           <w:numId w:val="1"/>
         </w:numPr>
       </w:pPr>
       <w:r>
-        <w:t xml:space="preserve">Contact </w:t>
-      </w:r>
-      <w:r>
-        <w:t>pagina responsive</w:t>
+        <w:t>Contact pagina responsive</w:t>
       </w:r>
     </w:p>
     <w:p>
       <w:pPr>
-        <w:pStyle w:val="ListParagraph"/>
+        <w:pStyle w:val="Lijstalinea"/>
         <w:numPr>
           <w:ilvl w:val="0"/>
           <w:numId w:val="1"/>
@@ -1117,7 +1113,7 @@
     </w:p>
     <w:p>
       <w:pPr>
-        <w:pStyle w:val="ListParagraph"/>
+        <w:pStyle w:val="Lijstalinea"/>
         <w:numPr>
           <w:ilvl w:val="0"/>
           <w:numId w:val="1"/>
@@ -1129,7 +1125,7 @@
     </w:p>
     <w:p>
       <w:pPr>
-        <w:pStyle w:val="ListParagraph"/>
+        <w:pStyle w:val="Lijstalinea"/>
         <w:numPr>
           <w:ilvl w:val="0"/>
           <w:numId w:val="1"/>
@@ -1141,7 +1137,7 @@
     </w:p>
     <w:p>
       <w:pPr>
-        <w:pStyle w:val="ListParagraph"/>
+        <w:pStyle w:val="Lijstalinea"/>
         <w:numPr>
           <w:ilvl w:val="0"/>
           <w:numId w:val="1"/>
@@ -1153,7 +1149,7 @@
     </w:p>
     <w:p>
       <w:pPr>
-        <w:pStyle w:val="ListParagraph"/>
+        <w:pStyle w:val="Lijstalinea"/>
         <w:numPr>
           <w:ilvl w:val="0"/>
           <w:numId w:val="1"/>
@@ -1164,19 +1160,117 @@
       </w:r>
     </w:p>
     <w:p/>
+    <w:p>
+      <w:pPr>
+        <w:rPr>
+          <w:i/>
+          <w:iCs/>
+        </w:rPr>
+      </w:pPr>
+      <w:r>
+        <w:rPr>
+          <w:i/>
+          <w:iCs/>
+        </w:rPr>
+        <w:t>Rick’s test eisen</w:t>
+      </w:r>
+    </w:p>
+    <w:p>
+      <w:pPr>
+        <w:pStyle w:val="Lijstalinea"/>
+        <w:numPr>
+          <w:ilvl w:val="0"/>
+          <w:numId w:val="2"/>
+        </w:numPr>
+      </w:pPr>
+      <w:r>
+        <w:t>Artiesten-registratie pagina responsive</w:t>
+      </w:r>
+    </w:p>
+    <w:p>
+      <w:pPr>
+        <w:pStyle w:val="Lijstalinea"/>
+        <w:numPr>
+          <w:ilvl w:val="0"/>
+          <w:numId w:val="2"/>
+        </w:numPr>
+      </w:pPr>
+      <w:r>
+        <w:t>Artistenregistratie wordt in database gezet</w:t>
+      </w:r>
+    </w:p>
+    <w:p>
+      <w:pPr>
+        <w:pStyle w:val="Lijstalinea"/>
+        <w:numPr>
+          <w:ilvl w:val="0"/>
+          <w:numId w:val="2"/>
+        </w:numPr>
+      </w:pPr>
+      <w:r>
+        <w:t>Ticket-bestel pagina werkt</w:t>
+      </w:r>
+    </w:p>
+    <w:p>
+      <w:pPr>
+        <w:pStyle w:val="Lijstalinea"/>
+        <w:numPr>
+          <w:ilvl w:val="0"/>
+          <w:numId w:val="2"/>
+        </w:numPr>
+      </w:pPr>
+      <w:r>
+        <w:t>Ideal Pagina werkt</w:t>
+      </w:r>
+    </w:p>
+    <w:p>
+      <w:pPr>
+        <w:pStyle w:val="Lijstalinea"/>
+        <w:numPr>
+          <w:ilvl w:val="0"/>
+          <w:numId w:val="2"/>
+        </w:numPr>
+      </w:pPr>
+      <w:r>
+        <w:t>Alle databases werken</w:t>
+      </w:r>
+    </w:p>
+    <w:p>
+      <w:pPr>
+        <w:pStyle w:val="Lijstalinea"/>
+        <w:numPr>
+          <w:ilvl w:val="0"/>
+          <w:numId w:val="2"/>
+        </w:numPr>
+      </w:pPr>
+      <w:r>
+        <w:t xml:space="preserve">Website </w:t>
+      </w:r>
+      <w:r>
+        <w:t>staat online en is overal beschikbaar</w:t>
+      </w:r>
+    </w:p>
+    <w:p>
+      <w:pPr>
+        <w:pStyle w:val="Lijstalinea"/>
+        <w:numPr>
+          <w:ilvl w:val="0"/>
+          <w:numId w:val="2"/>
+        </w:numPr>
+      </w:pPr>
+      <w:r>
+        <w:t>Zaal reserveer pagina werkt</w:t>
+      </w:r>
+      <w:r>
+        <w:t xml:space="preserve"> en wordt doorgegeven</w:t>
+      </w:r>
+    </w:p>
     <w:p/>
-    <w:p/>
-    <w:p/>
-    <w:p/>
-    <w:p/>
-    <w:p/>
-    <w:p/>
-    <w:p/>
-    <w:p/>
-    <w:p/>
-    <w:p/>
-    <w:p/>
-    <w:p/>
+    <w:p>
+      <w:r>
+        <w:br w:type="page"/>
+      </w:r>
+    </w:p>
     <w:p/>
     <w:tbl>
       <w:tblPr>
@@ -1205,7 +1299,7 @@
         <w:gridCol w:w="840"/>
         <w:gridCol w:w="900"/>
         <w:gridCol w:w="1260"/>
-        <w:gridCol w:w="923"/>
+        <w:gridCol w:w="934"/>
       </w:tblGrid>
       <w:tr>
         <w:trPr>
@@ -1249,7 +1343,6 @@
                 <w:szCs w:val="24"/>
                 <w:lang w:eastAsia="nl-NL"/>
               </w:rPr>
-              <w:lastRenderedPageBreak/>
               <w:t>Userstory</w:t>
             </w:r>
           </w:p>
@@ -1987,17 +2080,7 @@
                 <w:szCs w:val="24"/>
                 <w:lang w:eastAsia="nl-NL"/>
               </w:rPr>
-              <w:t xml:space="preserve"> </w:t>
-            </w:r>
-            <w:r>
-              <w:rPr>
-                <w:rFonts w:ascii="Lato" w:eastAsia="Times New Roman" w:hAnsi="Lato" w:cs="Lato"/>
-                <w:color w:val="2D3B45"/>
-                <w:sz w:val="24"/>
-                <w:szCs w:val="24"/>
-                <w:lang w:eastAsia="nl-NL"/>
-              </w:rPr>
-              <w:t>Werkt zoals bedoeld</w:t>
+              <w:t xml:space="preserve"> Werkt zoals bedoeld</w:t>
             </w:r>
           </w:p>
         </w:tc>
@@ -3375,27 +3458,7 @@
                 <w:szCs w:val="24"/>
                 <w:lang w:eastAsia="nl-NL"/>
               </w:rPr>
-              <w:t xml:space="preserve">Testen of </w:t>
-            </w:r>
-            <w:r>
-              <w:rPr>
-                <w:rFonts w:ascii="Lato" w:eastAsia="Times New Roman" w:hAnsi="Lato" w:cs="Lato"/>
-                <w:color w:val="2D3B45"/>
-                <w:sz w:val="24"/>
-                <w:szCs w:val="24"/>
-                <w:lang w:eastAsia="nl-NL"/>
-              </w:rPr>
-              <w:t>evenementen</w:t>
-            </w:r>
-            <w:r>
-              <w:rPr>
-                <w:rFonts w:ascii="Lato" w:eastAsia="Times New Roman" w:hAnsi="Lato" w:cs="Lato"/>
-                <w:color w:val="2D3B45"/>
-                <w:sz w:val="24"/>
-                <w:szCs w:val="24"/>
-                <w:lang w:eastAsia="nl-NL"/>
-              </w:rPr>
-              <w:t xml:space="preserve"> toevoegen werkt</w:t>
+              <w:t>Testen of evenementen toevoegen werkt</w:t>
             </w:r>
           </w:p>
         </w:tc>
@@ -3728,47 +3791,7 @@
                 <w:szCs w:val="24"/>
                 <w:lang w:eastAsia="nl-NL"/>
               </w:rPr>
-              <w:t xml:space="preserve">Testen of </w:t>
-            </w:r>
-            <w:r>
-              <w:rPr>
-                <w:rFonts w:ascii="Lato" w:eastAsia="Times New Roman" w:hAnsi="Lato" w:cs="Lato"/>
-                <w:color w:val="2D3B45"/>
-                <w:sz w:val="24"/>
-                <w:szCs w:val="24"/>
-                <w:lang w:eastAsia="nl-NL"/>
-              </w:rPr>
-              <w:t>evenementen</w:t>
-            </w:r>
-            <w:r>
-              <w:rPr>
-                <w:rFonts w:ascii="Lato" w:eastAsia="Times New Roman" w:hAnsi="Lato" w:cs="Lato"/>
-                <w:color w:val="2D3B45"/>
-                <w:sz w:val="24"/>
-                <w:szCs w:val="24"/>
-                <w:lang w:eastAsia="nl-NL"/>
-              </w:rPr>
-              <w:t xml:space="preserve"> </w:t>
-            </w:r>
-            <w:r>
-              <w:rPr>
-                <w:rFonts w:ascii="Lato" w:eastAsia="Times New Roman" w:hAnsi="Lato" w:cs="Lato"/>
-                <w:color w:val="2D3B45"/>
-                <w:sz w:val="24"/>
-                <w:szCs w:val="24"/>
-                <w:lang w:eastAsia="nl-NL"/>
-              </w:rPr>
-              <w:t>verwijderen</w:t>
-            </w:r>
-            <w:r>
-              <w:rPr>
-                <w:rFonts w:ascii="Lato" w:eastAsia="Times New Roman" w:hAnsi="Lato" w:cs="Lato"/>
-                <w:color w:val="2D3B45"/>
-                <w:sz w:val="24"/>
-                <w:szCs w:val="24"/>
-                <w:lang w:eastAsia="nl-NL"/>
-              </w:rPr>
-              <w:t xml:space="preserve"> werkt</w:t>
+              <w:t>Testen of evenementen verwijderen werkt</w:t>
             </w:r>
           </w:p>
         </w:tc>
@@ -4101,18 +4124,8 @@
                 <w:szCs w:val="24"/>
                 <w:lang w:eastAsia="nl-NL"/>
               </w:rPr>
-              <w:t xml:space="preserve">Testen of medewerker knoppen verbergen </w:t>
-            </w:r>
-            <w:r>
-              <w:rPr>
-                <w:rFonts w:ascii="Lato" w:eastAsia="Times New Roman" w:hAnsi="Lato" w:cs="Lato"/>
-                <w:color w:val="2D3B45"/>
-                <w:sz w:val="24"/>
-                <w:szCs w:val="24"/>
-                <w:lang w:eastAsia="nl-NL"/>
-              </w:rPr>
               <w:lastRenderedPageBreak/>
-              <w:t>voor normale gebruikers</w:t>
+              <w:t>Testen of medewerker knoppen verbergen voor normale gebruikers</w:t>
             </w:r>
           </w:p>
         </w:tc>
@@ -4153,7 +4166,6 @@
                 <w:szCs w:val="24"/>
                 <w:lang w:eastAsia="nl-NL"/>
               </w:rPr>
-              <w:lastRenderedPageBreak/>
               <w:t>hoog</w:t>
             </w:r>
           </w:p>
@@ -4437,10 +4449,2108 @@
       <w:r>
         <w:t>Alles werkte zoals bedoeld</w:t>
       </w:r>
-      <w:bookmarkStart w:id="0" w:name="_GoBack"/>
-      <w:bookmarkEnd w:id="0"/>
     </w:p>
     <w:p/>
+    <w:p>
+      <w:r>
+        <w:br w:type="page"/>
+      </w:r>
+    </w:p>
+    <w:tbl>
+      <w:tblPr>
+        <w:tblStyle w:val="Rastertabel1licht"/>
+        <w:tblpPr w:leftFromText="141" w:rightFromText="141" w:vertAnchor="text" w:horzAnchor="margin" w:tblpY="176"/>
+        <w:tblW w:w="0" w:type="auto"/>
+        <w:tblLook w:val="04A0" w:firstRow="1" w:lastRow="0" w:firstColumn="1" w:lastColumn="0" w:noHBand="0" w:noVBand="1"/>
+      </w:tblPr>
+      <w:tblGrid>
+        <w:gridCol w:w="2191"/>
+        <w:gridCol w:w="1118"/>
+        <w:gridCol w:w="803"/>
+        <w:gridCol w:w="1094"/>
+        <w:gridCol w:w="849"/>
+        <w:gridCol w:w="884"/>
+        <w:gridCol w:w="1033"/>
+        <w:gridCol w:w="1090"/>
+      </w:tblGrid>
+      <w:tr>
+        <w:trPr>
+          <w:cnfStyle w:val="100000000000" w:firstRow="1" w:lastRow="0" w:firstColumn="0" w:lastColumn="0" w:oddVBand="0" w:evenVBand="0" w:oddHBand="0" w:evenHBand="0" w:firstRowFirstColumn="0" w:firstRowLastColumn="0" w:lastRowFirstColumn="0" w:lastRowLastColumn="0"/>
+          <w:trHeight w:val="1020"/>
+        </w:trPr>
+        <w:tc>
+          <w:tcPr>
+            <w:cnfStyle w:val="001000000000" w:firstRow="0" w:lastRow="0" w:firstColumn="1" w:lastColumn="0" w:oddVBand="0" w:evenVBand="0" w:oddHBand="0" w:evenHBand="0" w:firstRowFirstColumn="0" w:firstRowLastColumn="0" w:lastRowFirstColumn="0" w:lastRowLastColumn="0"/>
+            <w:tcW w:w="2191" w:type="dxa"/>
+            <w:hideMark/>
+          </w:tcPr>
+          <w:p>
+            <w:pPr>
+              <w:spacing w:before="180" w:after="180"/>
+              <w:rPr>
+                <w:rFonts w:ascii="Lato" w:eastAsia="Times New Roman" w:hAnsi="Lato" w:cs="Lato"/>
+                <w:color w:val="2D3B45"/>
+                <w:sz w:val="24"/>
+                <w:szCs w:val="24"/>
+                <w:lang w:eastAsia="nl-NL"/>
+              </w:rPr>
+            </w:pPr>
+            <w:r>
+              <w:rPr>
+                <w:rFonts w:ascii="Lato" w:eastAsia="Times New Roman" w:hAnsi="Lato" w:cs="Lato"/>
+                <w:color w:val="2D3B45"/>
+                <w:sz w:val="24"/>
+                <w:szCs w:val="24"/>
+                <w:lang w:eastAsia="nl-NL"/>
+              </w:rPr>
+              <w:lastRenderedPageBreak/>
+              <w:t>Userstory</w:t>
+            </w:r>
+          </w:p>
+        </w:tc>
+        <w:tc>
+          <w:tcPr>
+            <w:tcW w:w="1118" w:type="dxa"/>
+            <w:hideMark/>
+          </w:tcPr>
+          <w:p>
+            <w:pPr>
+              <w:spacing w:before="180" w:after="180"/>
+              <w:cnfStyle w:val="100000000000" w:firstRow="1" w:lastRow="0" w:firstColumn="0" w:lastColumn="0" w:oddVBand="0" w:evenVBand="0" w:oddHBand="0" w:evenHBand="0" w:firstRowFirstColumn="0" w:firstRowLastColumn="0" w:lastRowFirstColumn="0" w:lastRowLastColumn="0"/>
+              <w:rPr>
+                <w:rFonts w:ascii="Lato" w:eastAsia="Times New Roman" w:hAnsi="Lato" w:cs="Lato"/>
+                <w:color w:val="2D3B45"/>
+                <w:sz w:val="20"/>
+                <w:szCs w:val="20"/>
+                <w:lang w:eastAsia="nl-NL"/>
+              </w:rPr>
+            </w:pPr>
+            <w:r>
+              <w:rPr>
+                <w:rFonts w:ascii="Lato" w:eastAsia="Times New Roman" w:hAnsi="Lato" w:cs="Lato"/>
+                <w:color w:val="2D3B45"/>
+                <w:sz w:val="20"/>
+                <w:szCs w:val="20"/>
+                <w:lang w:eastAsia="nl-NL"/>
+              </w:rPr>
+              <w:t>Prioriteit</w:t>
+            </w:r>
+          </w:p>
+        </w:tc>
+        <w:tc>
+          <w:tcPr>
+            <w:tcW w:w="803" w:type="dxa"/>
+            <w:hideMark/>
+          </w:tcPr>
+          <w:p>
+            <w:pPr>
+              <w:spacing w:before="180" w:after="180"/>
+              <w:cnfStyle w:val="100000000000" w:firstRow="1" w:lastRow="0" w:firstColumn="0" w:lastColumn="0" w:oddVBand="0" w:evenVBand="0" w:oddHBand="0" w:evenHBand="0" w:firstRowFirstColumn="0" w:firstRowLastColumn="0" w:lastRowFirstColumn="0" w:lastRowLastColumn="0"/>
+              <w:rPr>
+                <w:rFonts w:ascii="Lato" w:eastAsia="Times New Roman" w:hAnsi="Lato" w:cs="Lato"/>
+                <w:color w:val="2D3B45"/>
+                <w:lang w:eastAsia="nl-NL"/>
+              </w:rPr>
+            </w:pPr>
+            <w:r>
+              <w:rPr>
+                <w:rFonts w:ascii="Lato" w:eastAsia="Times New Roman" w:hAnsi="Lato" w:cs="Lato"/>
+                <w:color w:val="2D3B45"/>
+                <w:lang w:eastAsia="nl-NL"/>
+              </w:rPr>
+              <w:t>Wie</w:t>
+            </w:r>
+          </w:p>
+        </w:tc>
+        <w:tc>
+          <w:tcPr>
+            <w:tcW w:w="1094" w:type="dxa"/>
+            <w:hideMark/>
+          </w:tcPr>
+          <w:p>
+            <w:pPr>
+              <w:spacing w:before="180" w:after="180"/>
+              <w:cnfStyle w:val="100000000000" w:firstRow="1" w:lastRow="0" w:firstColumn="0" w:lastColumn="0" w:oddVBand="0" w:evenVBand="0" w:oddHBand="0" w:evenHBand="0" w:firstRowFirstColumn="0" w:firstRowLastColumn="0" w:lastRowFirstColumn="0" w:lastRowLastColumn="0"/>
+              <w:rPr>
+                <w:rFonts w:ascii="Lato" w:eastAsia="Times New Roman" w:hAnsi="Lato" w:cs="Lato"/>
+                <w:color w:val="2D3B45"/>
+                <w:lang w:eastAsia="nl-NL"/>
+              </w:rPr>
+            </w:pPr>
+            <w:r>
+              <w:rPr>
+                <w:rFonts w:ascii="Lato" w:eastAsia="Times New Roman" w:hAnsi="Lato" w:cs="Lato"/>
+                <w:color w:val="2D3B45"/>
+                <w:lang w:eastAsia="nl-NL"/>
+              </w:rPr>
+              <w:t>Tijdspad</w:t>
+            </w:r>
+          </w:p>
+        </w:tc>
+        <w:tc>
+          <w:tcPr>
+            <w:tcW w:w="849" w:type="dxa"/>
+            <w:hideMark/>
+          </w:tcPr>
+          <w:p>
+            <w:pPr>
+              <w:spacing w:before="180" w:after="180"/>
+              <w:cnfStyle w:val="100000000000" w:firstRow="1" w:lastRow="0" w:firstColumn="0" w:lastColumn="0" w:oddVBand="0" w:evenVBand="0" w:oddHBand="0" w:evenHBand="0" w:firstRowFirstColumn="0" w:firstRowLastColumn="0" w:lastRowFirstColumn="0" w:lastRowLastColumn="0"/>
+              <w:rPr>
+                <w:rFonts w:ascii="Lato" w:eastAsia="Times New Roman" w:hAnsi="Lato" w:cs="Lato"/>
+                <w:color w:val="2D3B45"/>
+                <w:sz w:val="24"/>
+                <w:szCs w:val="24"/>
+                <w:lang w:eastAsia="nl-NL"/>
+              </w:rPr>
+            </w:pPr>
+            <w:r>
+              <w:rPr>
+                <w:rFonts w:ascii="Lato" w:eastAsia="Times New Roman" w:hAnsi="Lato" w:cs="Lato"/>
+                <w:color w:val="2D3B45"/>
+                <w:sz w:val="24"/>
+                <w:szCs w:val="24"/>
+                <w:lang w:eastAsia="nl-NL"/>
+              </w:rPr>
+              <w:t>Fase bouw</w:t>
+            </w:r>
+          </w:p>
+        </w:tc>
+        <w:tc>
+          <w:tcPr>
+            <w:tcW w:w="884" w:type="dxa"/>
+            <w:hideMark/>
+          </w:tcPr>
+          <w:p>
+            <w:pPr>
+              <w:spacing w:before="180" w:after="180"/>
+              <w:cnfStyle w:val="100000000000" w:firstRow="1" w:lastRow="0" w:firstColumn="0" w:lastColumn="0" w:oddVBand="0" w:evenVBand="0" w:oddHBand="0" w:evenHBand="0" w:firstRowFirstColumn="0" w:firstRowLastColumn="0" w:lastRowFirstColumn="0" w:lastRowLastColumn="0"/>
+              <w:rPr>
+                <w:rFonts w:ascii="Lato" w:eastAsia="Times New Roman" w:hAnsi="Lato" w:cs="Lato"/>
+                <w:color w:val="2D3B45"/>
+                <w:sz w:val="24"/>
+                <w:szCs w:val="24"/>
+                <w:lang w:eastAsia="nl-NL"/>
+              </w:rPr>
+            </w:pPr>
+            <w:r>
+              <w:rPr>
+                <w:rFonts w:ascii="Lato" w:eastAsia="Times New Roman" w:hAnsi="Lato" w:cs="Lato"/>
+                <w:color w:val="2D3B45"/>
+                <w:sz w:val="24"/>
+                <w:szCs w:val="24"/>
+                <w:lang w:eastAsia="nl-NL"/>
+              </w:rPr>
+              <w:t>Fase test</w:t>
+            </w:r>
+          </w:p>
+        </w:tc>
+        <w:tc>
+          <w:tcPr>
+            <w:tcW w:w="1033" w:type="dxa"/>
+            <w:hideMark/>
+          </w:tcPr>
+          <w:p>
+            <w:pPr>
+              <w:spacing w:before="180" w:after="180"/>
+              <w:cnfStyle w:val="100000000000" w:firstRow="1" w:lastRow="0" w:firstColumn="0" w:lastColumn="0" w:oddVBand="0" w:evenVBand="0" w:oddHBand="0" w:evenHBand="0" w:firstRowFirstColumn="0" w:firstRowLastColumn="0" w:lastRowFirstColumn="0" w:lastRowLastColumn="0"/>
+              <w:rPr>
+                <w:rFonts w:ascii="Lato" w:eastAsia="Times New Roman" w:hAnsi="Lato" w:cs="Lato"/>
+                <w:color w:val="2D3B45"/>
+                <w:sz w:val="20"/>
+                <w:szCs w:val="20"/>
+                <w:lang w:eastAsia="nl-NL"/>
+              </w:rPr>
+            </w:pPr>
+            <w:r>
+              <w:rPr>
+                <w:rFonts w:ascii="Lato" w:eastAsia="Times New Roman" w:hAnsi="Lato" w:cs="Lato"/>
+                <w:color w:val="2D3B45"/>
+                <w:sz w:val="20"/>
+                <w:szCs w:val="20"/>
+                <w:lang w:eastAsia="nl-NL"/>
+              </w:rPr>
+              <w:t>Fase</w:t>
+            </w:r>
+            <w:r>
+              <w:rPr>
+                <w:rFonts w:ascii="Lato" w:eastAsia="Times New Roman" w:hAnsi="Lato" w:cs="Lato"/>
+                <w:color w:val="2D3B45"/>
+                <w:sz w:val="20"/>
+                <w:szCs w:val="20"/>
+                <w:lang w:eastAsia="nl-NL"/>
+              </w:rPr>
+              <w:t xml:space="preserve"> </w:t>
+            </w:r>
+            <w:r>
+              <w:rPr>
+                <w:rFonts w:ascii="Lato" w:eastAsia="Times New Roman" w:hAnsi="Lato" w:cs="Lato"/>
+                <w:color w:val="2D3B45"/>
+                <w:sz w:val="20"/>
+                <w:szCs w:val="20"/>
+                <w:lang w:eastAsia="nl-NL"/>
+              </w:rPr>
+              <w:t>op</w:t>
+            </w:r>
+            <w:r>
+              <w:rPr>
+                <w:rFonts w:ascii="Lato" w:eastAsia="Times New Roman" w:hAnsi="Lato" w:cs="Lato"/>
+                <w:color w:val="2D3B45"/>
+                <w:sz w:val="20"/>
+                <w:szCs w:val="20"/>
+                <w:lang w:eastAsia="nl-NL"/>
+              </w:rPr>
+              <w:t>-</w:t>
+            </w:r>
+            <w:r>
+              <w:rPr>
+                <w:rFonts w:ascii="Lato" w:eastAsia="Times New Roman" w:hAnsi="Lato" w:cs="Lato"/>
+                <w:color w:val="2D3B45"/>
+                <w:sz w:val="20"/>
+                <w:szCs w:val="20"/>
+                <w:lang w:eastAsia="nl-NL"/>
+              </w:rPr>
+              <w:t>levering</w:t>
+            </w:r>
+          </w:p>
+          <w:p>
+            <w:pPr>
+              <w:spacing w:before="180" w:after="180"/>
+              <w:cnfStyle w:val="100000000000" w:firstRow="1" w:lastRow="0" w:firstColumn="0" w:lastColumn="0" w:oddVBand="0" w:evenVBand="0" w:oddHBand="0" w:evenHBand="0" w:firstRowFirstColumn="0" w:firstRowLastColumn="0" w:lastRowFirstColumn="0" w:lastRowLastColumn="0"/>
+              <w:rPr>
+                <w:rFonts w:ascii="Lato" w:eastAsia="Times New Roman" w:hAnsi="Lato" w:cs="Lato"/>
+                <w:color w:val="2D3B45"/>
+                <w:sz w:val="18"/>
+                <w:szCs w:val="18"/>
+                <w:lang w:eastAsia="nl-NL"/>
+              </w:rPr>
+            </w:pPr>
+            <w:r>
+              <w:rPr>
+                <w:rFonts w:ascii="Lato" w:eastAsia="Times New Roman" w:hAnsi="Lato" w:cs="Lato"/>
+                <w:color w:val="2D3B45"/>
+                <w:sz w:val="18"/>
+                <w:szCs w:val="18"/>
+                <w:lang w:eastAsia="nl-NL"/>
+              </w:rPr>
+              <w:t> </w:t>
+            </w:r>
+          </w:p>
+        </w:tc>
+        <w:tc>
+          <w:tcPr>
+            <w:tcW w:w="1090" w:type="dxa"/>
+            <w:hideMark/>
+          </w:tcPr>
+          <w:p>
+            <w:pPr>
+              <w:spacing w:before="180" w:after="180"/>
+              <w:cnfStyle w:val="100000000000" w:firstRow="1" w:lastRow="0" w:firstColumn="0" w:lastColumn="0" w:oddVBand="0" w:evenVBand="0" w:oddHBand="0" w:evenHBand="0" w:firstRowFirstColumn="0" w:firstRowLastColumn="0" w:lastRowFirstColumn="0" w:lastRowLastColumn="0"/>
+              <w:rPr>
+                <w:rFonts w:ascii="Lato" w:eastAsia="Times New Roman" w:hAnsi="Lato" w:cs="Lato"/>
+                <w:color w:val="2D3B45"/>
+                <w:sz w:val="20"/>
+                <w:szCs w:val="20"/>
+                <w:lang w:eastAsia="nl-NL"/>
+              </w:rPr>
+            </w:pPr>
+            <w:r>
+              <w:rPr>
+                <w:rFonts w:ascii="Lato" w:eastAsia="Times New Roman" w:hAnsi="Lato" w:cs="Lato"/>
+                <w:color w:val="2D3B45"/>
+                <w:sz w:val="20"/>
+                <w:szCs w:val="20"/>
+                <w:lang w:eastAsia="nl-NL"/>
+              </w:rPr>
+              <w:t>Voldaan</w:t>
+            </w:r>
+          </w:p>
+        </w:tc>
+      </w:tr>
+      <w:tr>
+        <w:trPr>
+          <w:trHeight w:val="1020"/>
+        </w:trPr>
+        <w:tc>
+          <w:tcPr>
+            <w:tcW w:w="2191" w:type="dxa"/>
+            <w:hideMark/>
+          </w:tcPr>
+          <w:p>
+            <w:pPr>
+              <w:spacing w:before="180" w:after="180"/>
+              <w:cnfStyle w:val="001000000000" w:firstRow="0" w:lastRow="0" w:firstColumn="1" w:lastColumn="0" w:oddVBand="0" w:evenVBand="0" w:oddHBand="0" w:evenHBand="0" w:firstRowFirstColumn="0" w:firstRowLastColumn="0" w:lastRowFirstColumn="0" w:lastRowLastColumn="0"/>
+              <w:rPr>
+                <w:rFonts w:ascii="Lato" w:eastAsia="Times New Roman" w:hAnsi="Lato" w:cs="Lato"/>
+                <w:b w:val="0"/>
+                <w:bCs w:val="0"/>
+                <w:color w:val="2D3B45"/>
+                <w:sz w:val="24"/>
+                <w:szCs w:val="24"/>
+                <w:lang w:eastAsia="nl-NL"/>
+              </w:rPr>
+            </w:pPr>
+            <w:r>
+              <w:rPr>
+                <w:rFonts w:ascii="Lato" w:eastAsia="Times New Roman" w:hAnsi="Lato" w:cs="Lato"/>
+                <w:b w:val="0"/>
+                <w:bCs w:val="0"/>
+                <w:color w:val="2D3B45"/>
+                <w:sz w:val="24"/>
+                <w:szCs w:val="24"/>
+                <w:lang w:eastAsia="nl-NL"/>
+              </w:rPr>
+              <w:t> Artiesten</w:t>
+            </w:r>
+            <w:r>
+              <w:rPr>
+                <w:rFonts w:ascii="Lato" w:eastAsia="Times New Roman" w:hAnsi="Lato" w:cs="Lato"/>
+                <w:b w:val="0"/>
+                <w:bCs w:val="0"/>
+                <w:color w:val="2D3B45"/>
+                <w:sz w:val="24"/>
+                <w:szCs w:val="24"/>
+                <w:lang w:eastAsia="nl-NL"/>
+              </w:rPr>
+              <w:t xml:space="preserve">-registratie </w:t>
+            </w:r>
+            <w:r>
+              <w:rPr>
+                <w:rFonts w:ascii="Lato" w:eastAsia="Times New Roman" w:hAnsi="Lato" w:cs="Lato"/>
+                <w:b w:val="0"/>
+                <w:bCs w:val="0"/>
+                <w:color w:val="2D3B45"/>
+                <w:sz w:val="24"/>
+                <w:szCs w:val="24"/>
+                <w:lang w:eastAsia="nl-NL"/>
+              </w:rPr>
+              <w:t>pagina responsive</w:t>
+            </w:r>
+          </w:p>
+        </w:tc>
+        <w:tc>
+          <w:tcPr>
+            <w:tcW w:w="1118" w:type="dxa"/>
+            <w:hideMark/>
+          </w:tcPr>
+          <w:p>
+            <w:pPr>
+              <w:spacing w:before="180" w:after="180"/>
+              <w:rPr>
+                <w:rFonts w:ascii="Lato" w:eastAsia="Times New Roman" w:hAnsi="Lato" w:cs="Lato"/>
+                <w:color w:val="2D3B45"/>
+                <w:sz w:val="24"/>
+                <w:szCs w:val="24"/>
+                <w:lang w:eastAsia="nl-NL"/>
+              </w:rPr>
+            </w:pPr>
+            <w:bookmarkStart w:id="0" w:name="_GoBack"/>
+            <w:bookmarkEnd w:id="0"/>
+            <w:r>
+              <w:rPr>
+                <w:rFonts w:ascii="Lato" w:eastAsia="Times New Roman" w:hAnsi="Lato" w:cs="Lato"/>
+                <w:color w:val="2D3B45"/>
+                <w:sz w:val="24"/>
+                <w:szCs w:val="24"/>
+                <w:lang w:eastAsia="nl-NL"/>
+              </w:rPr>
+              <w:t>middel</w:t>
+            </w:r>
+          </w:p>
+        </w:tc>
+        <w:tc>
+          <w:tcPr>
+            <w:tcW w:w="803" w:type="dxa"/>
+            <w:hideMark/>
+          </w:tcPr>
+          <w:p>
+            <w:pPr>
+              <w:spacing w:before="180" w:after="180"/>
+              <w:rPr>
+                <w:rFonts w:ascii="Lato" w:eastAsia="Times New Roman" w:hAnsi="Lato" w:cs="Lato"/>
+                <w:color w:val="2D3B45"/>
+                <w:sz w:val="24"/>
+                <w:szCs w:val="24"/>
+                <w:lang w:eastAsia="nl-NL"/>
+              </w:rPr>
+            </w:pPr>
+            <w:r>
+              <w:rPr>
+                <w:rFonts w:ascii="Lato" w:eastAsia="Times New Roman" w:hAnsi="Lato" w:cs="Lato"/>
+                <w:color w:val="2D3B45"/>
+                <w:sz w:val="24"/>
+                <w:szCs w:val="24"/>
+                <w:lang w:eastAsia="nl-NL"/>
+              </w:rPr>
+              <w:t>Rick</w:t>
+            </w:r>
+          </w:p>
+        </w:tc>
+        <w:tc>
+          <w:tcPr>
+            <w:tcW w:w="1094" w:type="dxa"/>
+            <w:hideMark/>
+          </w:tcPr>
+          <w:p>
+            <w:pPr>
+              <w:spacing w:before="180" w:after="180"/>
+              <w:rPr>
+                <w:rFonts w:ascii="Lato" w:eastAsia="Times New Roman" w:hAnsi="Lato" w:cs="Lato"/>
+                <w:color w:val="2D3B45"/>
+                <w:sz w:val="24"/>
+                <w:szCs w:val="24"/>
+                <w:lang w:eastAsia="nl-NL"/>
+              </w:rPr>
+            </w:pPr>
+            <w:r>
+              <w:rPr>
+                <w:rFonts w:ascii="Lato" w:eastAsia="Times New Roman" w:hAnsi="Lato" w:cs="Lato"/>
+                <w:color w:val="2D3B45"/>
+                <w:sz w:val="24"/>
+                <w:szCs w:val="24"/>
+                <w:lang w:eastAsia="nl-NL"/>
+              </w:rPr>
+              <w:t> </w:t>
+            </w:r>
+            <w:r>
+              <w:rPr>
+                <w:rFonts w:ascii="Lato" w:eastAsia="Times New Roman" w:hAnsi="Lato" w:cs="Lato"/>
+                <w:color w:val="2D3B45"/>
+                <w:sz w:val="24"/>
+                <w:szCs w:val="24"/>
+                <w:lang w:eastAsia="nl-NL"/>
+              </w:rPr>
+              <w:t>2 sept</w:t>
+            </w:r>
+          </w:p>
+        </w:tc>
+        <w:tc>
+          <w:tcPr>
+            <w:tcW w:w="849" w:type="dxa"/>
+            <w:hideMark/>
+          </w:tcPr>
+          <w:p>
+            <w:pPr>
+              <w:spacing w:before="180" w:after="180"/>
+              <w:rPr>
+                <w:rFonts w:ascii="Lato" w:eastAsia="Times New Roman" w:hAnsi="Lato" w:cs="Lato"/>
+                <w:color w:val="2D3B45"/>
+                <w:sz w:val="24"/>
+                <w:szCs w:val="24"/>
+                <w:lang w:eastAsia="nl-NL"/>
+              </w:rPr>
+            </w:pPr>
+            <w:r>
+              <w:rPr>
+                <w:rFonts w:ascii="Lato" w:eastAsia="Times New Roman" w:hAnsi="Lato" w:cs="Lato"/>
+                <w:color w:val="2D3B45"/>
+                <w:sz w:val="24"/>
+                <w:szCs w:val="24"/>
+                <w:lang w:eastAsia="nl-NL"/>
+              </w:rPr>
+              <w:t> </w:t>
+            </w:r>
+            <w:r>
+              <w:rPr>
+                <w:rFonts w:ascii="Lato" w:eastAsia="Times New Roman" w:hAnsi="Lato" w:cs="Lato"/>
+                <w:color w:val="2D3B45"/>
+                <w:sz w:val="24"/>
+                <w:szCs w:val="24"/>
+                <w:lang w:eastAsia="nl-NL"/>
+              </w:rPr>
+              <w:t>eind</w:t>
+            </w:r>
+          </w:p>
+        </w:tc>
+        <w:tc>
+          <w:tcPr>
+            <w:tcW w:w="884" w:type="dxa"/>
+            <w:hideMark/>
+          </w:tcPr>
+          <w:p>
+            <w:pPr>
+              <w:spacing w:before="180" w:after="180"/>
+              <w:rPr>
+                <w:rFonts w:ascii="Lato" w:eastAsia="Times New Roman" w:hAnsi="Lato" w:cs="Lato"/>
+                <w:color w:val="2D3B45"/>
+                <w:sz w:val="24"/>
+                <w:szCs w:val="24"/>
+                <w:lang w:eastAsia="nl-NL"/>
+              </w:rPr>
+            </w:pPr>
+            <w:r>
+              <w:rPr>
+                <w:rFonts w:ascii="Lato" w:eastAsia="Times New Roman" w:hAnsi="Lato" w:cs="Lato"/>
+                <w:color w:val="2D3B45"/>
+                <w:sz w:val="24"/>
+                <w:szCs w:val="24"/>
+                <w:lang w:eastAsia="nl-NL"/>
+              </w:rPr>
+              <w:t> </w:t>
+            </w:r>
+            <w:r>
+              <w:rPr>
+                <w:rFonts w:ascii="Lato" w:eastAsia="Times New Roman" w:hAnsi="Lato" w:cs="Lato"/>
+                <w:color w:val="2D3B45"/>
+                <w:sz w:val="24"/>
+                <w:szCs w:val="24"/>
+                <w:lang w:eastAsia="nl-NL"/>
+              </w:rPr>
+              <w:t>begin</w:t>
+            </w:r>
+          </w:p>
+        </w:tc>
+        <w:tc>
+          <w:tcPr>
+            <w:tcW w:w="1033" w:type="dxa"/>
+            <w:hideMark/>
+          </w:tcPr>
+          <w:p>
+            <w:pPr>
+              <w:spacing w:before="180" w:after="180"/>
+              <w:rPr>
+                <w:rFonts w:ascii="Lato" w:eastAsia="Times New Roman" w:hAnsi="Lato" w:cs="Lato"/>
+                <w:color w:val="2D3B45"/>
+                <w:sz w:val="24"/>
+                <w:szCs w:val="24"/>
+                <w:lang w:eastAsia="nl-NL"/>
+              </w:rPr>
+            </w:pPr>
+            <w:r>
+              <w:rPr>
+                <w:rFonts w:ascii="Lato" w:eastAsia="Times New Roman" w:hAnsi="Lato" w:cs="Lato"/>
+                <w:color w:val="2D3B45"/>
+                <w:sz w:val="24"/>
+                <w:szCs w:val="24"/>
+                <w:lang w:eastAsia="nl-NL"/>
+              </w:rPr>
+              <w:t> </w:t>
+            </w:r>
+            <w:r>
+              <w:rPr>
+                <w:rFonts w:ascii="Lato" w:eastAsia="Times New Roman" w:hAnsi="Lato" w:cs="Lato"/>
+                <w:color w:val="2D3B45"/>
+                <w:sz w:val="24"/>
+                <w:szCs w:val="24"/>
+                <w:lang w:eastAsia="nl-NL"/>
+              </w:rPr>
+              <w:t>-</w:t>
+            </w:r>
+          </w:p>
+        </w:tc>
+        <w:tc>
+          <w:tcPr>
+            <w:tcW w:w="1090" w:type="dxa"/>
+            <w:hideMark/>
+          </w:tcPr>
+          <w:p>
+            <w:pPr>
+              <w:spacing w:before="180" w:after="180"/>
+              <w:rPr>
+                <w:rFonts w:ascii="Lato" w:eastAsia="Times New Roman" w:hAnsi="Lato" w:cs="Lato"/>
+                <w:color w:val="2D3B45"/>
+                <w:sz w:val="24"/>
+                <w:szCs w:val="24"/>
+                <w:lang w:eastAsia="nl-NL"/>
+              </w:rPr>
+            </w:pPr>
+            <w:r>
+              <w:rPr>
+                <w:rFonts w:ascii="Lato" w:eastAsia="Times New Roman" w:hAnsi="Lato" w:cs="Lato"/>
+                <w:color w:val="2D3B45"/>
+                <w:sz w:val="24"/>
+                <w:szCs w:val="24"/>
+                <w:lang w:eastAsia="nl-NL"/>
+              </w:rPr>
+              <w:t> </w:t>
+            </w:r>
+            <w:r>
+              <w:rPr>
+                <w:rFonts w:ascii="Lato" w:eastAsia="Times New Roman" w:hAnsi="Lato" w:cs="Lato"/>
+                <w:color w:val="2D3B45"/>
+                <w:sz w:val="24"/>
+                <w:szCs w:val="24"/>
+                <w:lang w:eastAsia="nl-NL"/>
+              </w:rPr>
+              <w:t xml:space="preserve"> Werkt zoals bedoeld</w:t>
+            </w:r>
+          </w:p>
+        </w:tc>
+      </w:tr>
+      <w:tr>
+        <w:trPr>
+          <w:trHeight w:val="1020"/>
+        </w:trPr>
+        <w:tc>
+          <w:tcPr>
+            <w:cnfStyle w:val="001000000000" w:firstRow="0" w:lastRow="0" w:firstColumn="1" w:lastColumn="0" w:oddVBand="0" w:evenVBand="0" w:oddHBand="0" w:evenHBand="0" w:firstRowFirstColumn="0" w:firstRowLastColumn="0" w:lastRowFirstColumn="0" w:lastRowLastColumn="0"/>
+            <w:tcW w:w="2191" w:type="dxa"/>
+          </w:tcPr>
+          <w:p>
+            <w:pPr>
+              <w:spacing w:before="180" w:after="180"/>
+              <w:rPr>
+                <w:rFonts w:ascii="Lato" w:eastAsia="Times New Roman" w:hAnsi="Lato" w:cs="Lato"/>
+                <w:b w:val="0"/>
+                <w:bCs w:val="0"/>
+                <w:color w:val="2D3B45"/>
+                <w:sz w:val="24"/>
+                <w:szCs w:val="24"/>
+                <w:lang w:eastAsia="nl-NL"/>
+              </w:rPr>
+            </w:pPr>
+            <w:r>
+              <w:rPr>
+                <w:rFonts w:ascii="Lato" w:eastAsia="Times New Roman" w:hAnsi="Lato" w:cs="Lato"/>
+                <w:b w:val="0"/>
+                <w:bCs w:val="0"/>
+                <w:color w:val="2D3B45"/>
+                <w:sz w:val="24"/>
+                <w:szCs w:val="24"/>
+                <w:lang w:eastAsia="nl-NL"/>
+              </w:rPr>
+              <w:t>Artiesten-registratiepagina</w:t>
+            </w:r>
+          </w:p>
+          <w:p>
+            <w:pPr>
+              <w:spacing w:before="180" w:after="180"/>
+              <w:rPr>
+                <w:rFonts w:ascii="Lato" w:eastAsia="Times New Roman" w:hAnsi="Lato" w:cs="Lato"/>
+                <w:b w:val="0"/>
+                <w:bCs w:val="0"/>
+                <w:color w:val="2D3B45"/>
+                <w:sz w:val="24"/>
+                <w:szCs w:val="24"/>
+                <w:lang w:eastAsia="nl-NL"/>
+              </w:rPr>
+            </w:pPr>
+            <w:r>
+              <w:rPr>
+                <w:rFonts w:ascii="Lato" w:eastAsia="Times New Roman" w:hAnsi="Lato" w:cs="Lato"/>
+                <w:b w:val="0"/>
+                <w:bCs w:val="0"/>
+                <w:color w:val="2D3B45"/>
+                <w:sz w:val="24"/>
+                <w:szCs w:val="24"/>
+                <w:lang w:eastAsia="nl-NL"/>
+              </w:rPr>
+              <w:t>Werkt met database</w:t>
+            </w:r>
+          </w:p>
+        </w:tc>
+        <w:tc>
+          <w:tcPr>
+            <w:tcW w:w="1118" w:type="dxa"/>
+          </w:tcPr>
+          <w:p>
+            <w:pPr>
+              <w:spacing w:before="180" w:after="180"/>
+              <w:cnfStyle w:val="000000000000" w:firstRow="0" w:lastRow="0" w:firstColumn="0" w:lastColumn="0" w:oddVBand="0" w:evenVBand="0" w:oddHBand="0" w:evenHBand="0" w:firstRowFirstColumn="0" w:firstRowLastColumn="0" w:lastRowFirstColumn="0" w:lastRowLastColumn="0"/>
+              <w:rPr>
+                <w:rFonts w:ascii="Lato" w:eastAsia="Times New Roman" w:hAnsi="Lato" w:cs="Lato"/>
+                <w:color w:val="2D3B45"/>
+                <w:sz w:val="24"/>
+                <w:szCs w:val="24"/>
+                <w:lang w:eastAsia="nl-NL"/>
+              </w:rPr>
+            </w:pPr>
+            <w:r>
+              <w:rPr>
+                <w:rFonts w:ascii="Lato" w:eastAsia="Times New Roman" w:hAnsi="Lato" w:cs="Lato"/>
+                <w:color w:val="2D3B45"/>
+                <w:sz w:val="24"/>
+                <w:szCs w:val="24"/>
+                <w:lang w:eastAsia="nl-NL"/>
+              </w:rPr>
+              <w:t>hoog</w:t>
+            </w:r>
+          </w:p>
+        </w:tc>
+        <w:tc>
+          <w:tcPr>
+            <w:tcW w:w="803" w:type="dxa"/>
+          </w:tcPr>
+          <w:p>
+            <w:pPr>
+              <w:spacing w:before="180" w:after="180"/>
+              <w:cnfStyle w:val="000000000000" w:firstRow="0" w:lastRow="0" w:firstColumn="0" w:lastColumn="0" w:oddVBand="0" w:evenVBand="0" w:oddHBand="0" w:evenHBand="0" w:firstRowFirstColumn="0" w:firstRowLastColumn="0" w:lastRowFirstColumn="0" w:lastRowLastColumn="0"/>
+              <w:rPr>
+                <w:rFonts w:ascii="Lato" w:eastAsia="Times New Roman" w:hAnsi="Lato" w:cs="Lato"/>
+                <w:color w:val="2D3B45"/>
+                <w:sz w:val="24"/>
+                <w:szCs w:val="24"/>
+                <w:lang w:eastAsia="nl-NL"/>
+              </w:rPr>
+            </w:pPr>
+            <w:r>
+              <w:rPr>
+                <w:rFonts w:ascii="Lato" w:eastAsia="Times New Roman" w:hAnsi="Lato" w:cs="Lato"/>
+                <w:color w:val="2D3B45"/>
+                <w:sz w:val="24"/>
+                <w:szCs w:val="24"/>
+                <w:lang w:eastAsia="nl-NL"/>
+              </w:rPr>
+              <w:t>Rick</w:t>
+            </w:r>
+          </w:p>
+        </w:tc>
+        <w:tc>
+          <w:tcPr>
+            <w:tcW w:w="1094" w:type="dxa"/>
+          </w:tcPr>
+          <w:p>
+            <w:pPr>
+              <w:spacing w:before="180" w:after="180"/>
+              <w:cnfStyle w:val="000000000000" w:firstRow="0" w:lastRow="0" w:firstColumn="0" w:lastColumn="0" w:oddVBand="0" w:evenVBand="0" w:oddHBand="0" w:evenHBand="0" w:firstRowFirstColumn="0" w:firstRowLastColumn="0" w:lastRowFirstColumn="0" w:lastRowLastColumn="0"/>
+              <w:rPr>
+                <w:rFonts w:ascii="Lato" w:eastAsia="Times New Roman" w:hAnsi="Lato" w:cs="Lato"/>
+                <w:color w:val="2D3B45"/>
+                <w:sz w:val="24"/>
+                <w:szCs w:val="24"/>
+                <w:lang w:eastAsia="nl-NL"/>
+              </w:rPr>
+            </w:pPr>
+            <w:r>
+              <w:rPr>
+                <w:rFonts w:ascii="Lato" w:eastAsia="Times New Roman" w:hAnsi="Lato" w:cs="Lato"/>
+                <w:color w:val="2D3B45"/>
+                <w:sz w:val="24"/>
+                <w:szCs w:val="24"/>
+                <w:lang w:eastAsia="nl-NL"/>
+              </w:rPr>
+              <w:t>2 sept</w:t>
+            </w:r>
+          </w:p>
+        </w:tc>
+        <w:tc>
+          <w:tcPr>
+            <w:tcW w:w="849" w:type="dxa"/>
+          </w:tcPr>
+          <w:p>
+            <w:pPr>
+              <w:spacing w:before="180" w:after="180"/>
+              <w:cnfStyle w:val="000000000000" w:firstRow="0" w:lastRow="0" w:firstColumn="0" w:lastColumn="0" w:oddVBand="0" w:evenVBand="0" w:oddHBand="0" w:evenHBand="0" w:firstRowFirstColumn="0" w:firstRowLastColumn="0" w:lastRowFirstColumn="0" w:lastRowLastColumn="0"/>
+              <w:rPr>
+                <w:rFonts w:ascii="Lato" w:eastAsia="Times New Roman" w:hAnsi="Lato" w:cs="Lato"/>
+                <w:color w:val="2D3B45"/>
+                <w:sz w:val="24"/>
+                <w:szCs w:val="24"/>
+                <w:lang w:eastAsia="nl-NL"/>
+              </w:rPr>
+            </w:pPr>
+            <w:r>
+              <w:rPr>
+                <w:rFonts w:ascii="Lato" w:eastAsia="Times New Roman" w:hAnsi="Lato" w:cs="Lato"/>
+                <w:color w:val="2D3B45"/>
+                <w:sz w:val="24"/>
+                <w:szCs w:val="24"/>
+                <w:lang w:eastAsia="nl-NL"/>
+              </w:rPr>
+              <w:t>eind</w:t>
+            </w:r>
+          </w:p>
+        </w:tc>
+        <w:tc>
+          <w:tcPr>
+            <w:tcW w:w="884" w:type="dxa"/>
+          </w:tcPr>
+          <w:p>
+            <w:pPr>
+              <w:spacing w:before="180" w:after="180"/>
+              <w:cnfStyle w:val="000000000000" w:firstRow="0" w:lastRow="0" w:firstColumn="0" w:lastColumn="0" w:oddVBand="0" w:evenVBand="0" w:oddHBand="0" w:evenHBand="0" w:firstRowFirstColumn="0" w:firstRowLastColumn="0" w:lastRowFirstColumn="0" w:lastRowLastColumn="0"/>
+              <w:rPr>
+                <w:rFonts w:ascii="Lato" w:eastAsia="Times New Roman" w:hAnsi="Lato" w:cs="Lato"/>
+                <w:color w:val="2D3B45"/>
+                <w:sz w:val="24"/>
+                <w:szCs w:val="24"/>
+                <w:lang w:eastAsia="nl-NL"/>
+              </w:rPr>
+            </w:pPr>
+            <w:r>
+              <w:rPr>
+                <w:rFonts w:ascii="Lato" w:eastAsia="Times New Roman" w:hAnsi="Lato" w:cs="Lato"/>
+                <w:color w:val="2D3B45"/>
+                <w:sz w:val="24"/>
+                <w:szCs w:val="24"/>
+                <w:lang w:eastAsia="nl-NL"/>
+              </w:rPr>
+              <w:t>begin</w:t>
+            </w:r>
+          </w:p>
+        </w:tc>
+        <w:tc>
+          <w:tcPr>
+            <w:tcW w:w="1033" w:type="dxa"/>
+          </w:tcPr>
+          <w:p>
+            <w:pPr>
+              <w:spacing w:before="180" w:after="180"/>
+              <w:cnfStyle w:val="000000000000" w:firstRow="0" w:lastRow="0" w:firstColumn="0" w:lastColumn="0" w:oddVBand="0" w:evenVBand="0" w:oddHBand="0" w:evenHBand="0" w:firstRowFirstColumn="0" w:firstRowLastColumn="0" w:lastRowFirstColumn="0" w:lastRowLastColumn="0"/>
+              <w:rPr>
+                <w:rFonts w:ascii="Lato" w:eastAsia="Times New Roman" w:hAnsi="Lato" w:cs="Lato"/>
+                <w:color w:val="2D3B45"/>
+                <w:sz w:val="24"/>
+                <w:szCs w:val="24"/>
+                <w:lang w:eastAsia="nl-NL"/>
+              </w:rPr>
+            </w:pPr>
+            <w:r>
+              <w:rPr>
+                <w:rFonts w:ascii="Lato" w:eastAsia="Times New Roman" w:hAnsi="Lato" w:cs="Lato"/>
+                <w:color w:val="2D3B45"/>
+                <w:sz w:val="24"/>
+                <w:szCs w:val="24"/>
+                <w:lang w:eastAsia="nl-NL"/>
+              </w:rPr>
+              <w:t>-</w:t>
+            </w:r>
+          </w:p>
+        </w:tc>
+        <w:tc>
+          <w:tcPr>
+            <w:tcW w:w="1090" w:type="dxa"/>
+          </w:tcPr>
+          <w:p>
+            <w:pPr>
+              <w:spacing w:before="180" w:after="180"/>
+              <w:cnfStyle w:val="000000000000" w:firstRow="0" w:lastRow="0" w:firstColumn="0" w:lastColumn="0" w:oddVBand="0" w:evenVBand="0" w:oddHBand="0" w:evenHBand="0" w:firstRowFirstColumn="0" w:firstRowLastColumn="0" w:lastRowFirstColumn="0" w:lastRowLastColumn="0"/>
+              <w:rPr>
+                <w:rFonts w:ascii="Lato" w:eastAsia="Times New Roman" w:hAnsi="Lato" w:cs="Lato"/>
+                <w:color w:val="2D3B45"/>
+                <w:sz w:val="24"/>
+                <w:szCs w:val="24"/>
+                <w:lang w:eastAsia="nl-NL"/>
+              </w:rPr>
+            </w:pPr>
+            <w:r>
+              <w:rPr>
+                <w:rFonts w:ascii="Lato" w:eastAsia="Times New Roman" w:hAnsi="Lato" w:cs="Lato"/>
+                <w:color w:val="2D3B45"/>
+                <w:sz w:val="24"/>
+                <w:szCs w:val="24"/>
+                <w:lang w:eastAsia="nl-NL"/>
+              </w:rPr>
+              <w:t>Werkt zoals bedoeld</w:t>
+            </w:r>
+          </w:p>
+        </w:tc>
+      </w:tr>
+      <w:tr>
+        <w:trPr>
+          <w:trHeight w:val="1020"/>
+        </w:trPr>
+        <w:tc>
+          <w:tcPr>
+            <w:cnfStyle w:val="001000000000" w:firstRow="0" w:lastRow="0" w:firstColumn="1" w:lastColumn="0" w:oddVBand="0" w:evenVBand="0" w:oddHBand="0" w:evenHBand="0" w:firstRowFirstColumn="0" w:firstRowLastColumn="0" w:lastRowFirstColumn="0" w:lastRowLastColumn="0"/>
+            <w:tcW w:w="2191" w:type="dxa"/>
+          </w:tcPr>
+          <w:p>
+            <w:pPr>
+              <w:spacing w:before="180" w:after="180"/>
+              <w:rPr>
+                <w:rFonts w:ascii="Lato" w:eastAsia="Times New Roman" w:hAnsi="Lato" w:cs="Lato"/>
+                <w:b w:val="0"/>
+                <w:bCs w:val="0"/>
+                <w:color w:val="2D3B45"/>
+                <w:sz w:val="24"/>
+                <w:szCs w:val="24"/>
+                <w:lang w:eastAsia="nl-NL"/>
+              </w:rPr>
+            </w:pPr>
+            <w:r>
+              <w:rPr>
+                <w:rFonts w:ascii="Lato" w:eastAsia="Times New Roman" w:hAnsi="Lato" w:cs="Lato"/>
+                <w:b w:val="0"/>
+                <w:bCs w:val="0"/>
+                <w:color w:val="2D3B45"/>
+                <w:sz w:val="24"/>
+                <w:szCs w:val="24"/>
+                <w:lang w:eastAsia="nl-NL"/>
+              </w:rPr>
+              <w:t>Ticketbestelpagi</w:t>
+            </w:r>
+            <w:r>
+              <w:rPr>
+                <w:rFonts w:ascii="Lato" w:eastAsia="Times New Roman" w:hAnsi="Lato" w:cs="Lato"/>
+                <w:b w:val="0"/>
+                <w:bCs w:val="0"/>
+                <w:color w:val="2D3B45"/>
+                <w:sz w:val="24"/>
+                <w:szCs w:val="24"/>
+                <w:lang w:eastAsia="nl-NL"/>
+              </w:rPr>
+              <w:t>n</w:t>
+            </w:r>
+            <w:r>
+              <w:rPr>
+                <w:rFonts w:ascii="Lato" w:eastAsia="Times New Roman" w:hAnsi="Lato" w:cs="Lato"/>
+                <w:b w:val="0"/>
+                <w:bCs w:val="0"/>
+                <w:color w:val="2D3B45"/>
+                <w:sz w:val="24"/>
+                <w:szCs w:val="24"/>
+                <w:lang w:eastAsia="nl-NL"/>
+              </w:rPr>
+              <w:t>a werkt met database</w:t>
+            </w:r>
+          </w:p>
+        </w:tc>
+        <w:tc>
+          <w:tcPr>
+            <w:tcW w:w="1118" w:type="dxa"/>
+          </w:tcPr>
+          <w:p>
+            <w:pPr>
+              <w:spacing w:before="180" w:after="180"/>
+              <w:cnfStyle w:val="000000000000" w:firstRow="0" w:lastRow="0" w:firstColumn="0" w:lastColumn="0" w:oddVBand="0" w:evenVBand="0" w:oddHBand="0" w:evenHBand="0" w:firstRowFirstColumn="0" w:firstRowLastColumn="0" w:lastRowFirstColumn="0" w:lastRowLastColumn="0"/>
+              <w:rPr>
+                <w:rFonts w:ascii="Lato" w:eastAsia="Times New Roman" w:hAnsi="Lato" w:cs="Lato"/>
+                <w:color w:val="2D3B45"/>
+                <w:sz w:val="24"/>
+                <w:szCs w:val="24"/>
+                <w:lang w:eastAsia="nl-NL"/>
+              </w:rPr>
+            </w:pPr>
+            <w:r>
+              <w:rPr>
+                <w:rFonts w:ascii="Lato" w:eastAsia="Times New Roman" w:hAnsi="Lato" w:cs="Lato"/>
+                <w:color w:val="2D3B45"/>
+                <w:sz w:val="24"/>
+                <w:szCs w:val="24"/>
+                <w:lang w:eastAsia="nl-NL"/>
+              </w:rPr>
+              <w:t>hoog</w:t>
+            </w:r>
+          </w:p>
+        </w:tc>
+        <w:tc>
+          <w:tcPr>
+            <w:tcW w:w="803" w:type="dxa"/>
+          </w:tcPr>
+          <w:p>
+            <w:pPr>
+              <w:spacing w:before="180" w:after="180"/>
+              <w:cnfStyle w:val="000000000000" w:firstRow="0" w:lastRow="0" w:firstColumn="0" w:lastColumn="0" w:oddVBand="0" w:evenVBand="0" w:oddHBand="0" w:evenHBand="0" w:firstRowFirstColumn="0" w:firstRowLastColumn="0" w:lastRowFirstColumn="0" w:lastRowLastColumn="0"/>
+              <w:rPr>
+                <w:rFonts w:ascii="Lato" w:eastAsia="Times New Roman" w:hAnsi="Lato" w:cs="Lato"/>
+                <w:color w:val="2D3B45"/>
+                <w:sz w:val="24"/>
+                <w:szCs w:val="24"/>
+                <w:lang w:eastAsia="nl-NL"/>
+              </w:rPr>
+            </w:pPr>
+            <w:r>
+              <w:rPr>
+                <w:rFonts w:ascii="Lato" w:eastAsia="Times New Roman" w:hAnsi="Lato" w:cs="Lato"/>
+                <w:color w:val="2D3B45"/>
+                <w:sz w:val="24"/>
+                <w:szCs w:val="24"/>
+                <w:lang w:eastAsia="nl-NL"/>
+              </w:rPr>
+              <w:t>Rick</w:t>
+            </w:r>
+          </w:p>
+        </w:tc>
+        <w:tc>
+          <w:tcPr>
+            <w:tcW w:w="1094" w:type="dxa"/>
+          </w:tcPr>
+          <w:p>
+            <w:pPr>
+              <w:spacing w:before="180" w:after="180"/>
+              <w:cnfStyle w:val="000000000000" w:firstRow="0" w:lastRow="0" w:firstColumn="0" w:lastColumn="0" w:oddVBand="0" w:evenVBand="0" w:oddHBand="0" w:evenHBand="0" w:firstRowFirstColumn="0" w:firstRowLastColumn="0" w:lastRowFirstColumn="0" w:lastRowLastColumn="0"/>
+              <w:rPr>
+                <w:rFonts w:ascii="Lato" w:eastAsia="Times New Roman" w:hAnsi="Lato" w:cs="Lato"/>
+                <w:color w:val="2D3B45"/>
+                <w:sz w:val="24"/>
+                <w:szCs w:val="24"/>
+                <w:lang w:eastAsia="nl-NL"/>
+              </w:rPr>
+            </w:pPr>
+            <w:r>
+              <w:rPr>
+                <w:rFonts w:ascii="Lato" w:eastAsia="Times New Roman" w:hAnsi="Lato" w:cs="Lato"/>
+                <w:color w:val="2D3B45"/>
+                <w:sz w:val="24"/>
+                <w:szCs w:val="24"/>
+                <w:lang w:eastAsia="nl-NL"/>
+              </w:rPr>
+              <w:t>2 sept</w:t>
+            </w:r>
+          </w:p>
+        </w:tc>
+        <w:tc>
+          <w:tcPr>
+            <w:tcW w:w="849" w:type="dxa"/>
+          </w:tcPr>
+          <w:p>
+            <w:pPr>
+              <w:spacing w:before="180" w:after="180"/>
+              <w:cnfStyle w:val="000000000000" w:firstRow="0" w:lastRow="0" w:firstColumn="0" w:lastColumn="0" w:oddVBand="0" w:evenVBand="0" w:oddHBand="0" w:evenHBand="0" w:firstRowFirstColumn="0" w:firstRowLastColumn="0" w:lastRowFirstColumn="0" w:lastRowLastColumn="0"/>
+              <w:rPr>
+                <w:rFonts w:ascii="Lato" w:eastAsia="Times New Roman" w:hAnsi="Lato" w:cs="Lato"/>
+                <w:color w:val="2D3B45"/>
+                <w:sz w:val="24"/>
+                <w:szCs w:val="24"/>
+                <w:lang w:eastAsia="nl-NL"/>
+              </w:rPr>
+            </w:pPr>
+            <w:r>
+              <w:rPr>
+                <w:rFonts w:ascii="Lato" w:eastAsia="Times New Roman" w:hAnsi="Lato" w:cs="Lato"/>
+                <w:color w:val="2D3B45"/>
+                <w:sz w:val="24"/>
+                <w:szCs w:val="24"/>
+                <w:lang w:eastAsia="nl-NL"/>
+              </w:rPr>
+              <w:t>eind</w:t>
+            </w:r>
+          </w:p>
+        </w:tc>
+        <w:tc>
+          <w:tcPr>
+            <w:tcW w:w="884" w:type="dxa"/>
+          </w:tcPr>
+          <w:p>
+            <w:pPr>
+              <w:spacing w:before="180" w:after="180"/>
+              <w:cnfStyle w:val="000000000000" w:firstRow="0" w:lastRow="0" w:firstColumn="0" w:lastColumn="0" w:oddVBand="0" w:evenVBand="0" w:oddHBand="0" w:evenHBand="0" w:firstRowFirstColumn="0" w:firstRowLastColumn="0" w:lastRowFirstColumn="0" w:lastRowLastColumn="0"/>
+              <w:rPr>
+                <w:rFonts w:ascii="Lato" w:eastAsia="Times New Roman" w:hAnsi="Lato" w:cs="Lato"/>
+                <w:color w:val="2D3B45"/>
+                <w:sz w:val="24"/>
+                <w:szCs w:val="24"/>
+                <w:lang w:eastAsia="nl-NL"/>
+              </w:rPr>
+            </w:pPr>
+            <w:r>
+              <w:rPr>
+                <w:rFonts w:ascii="Lato" w:eastAsia="Times New Roman" w:hAnsi="Lato" w:cs="Lato"/>
+                <w:color w:val="2D3B45"/>
+                <w:sz w:val="24"/>
+                <w:szCs w:val="24"/>
+                <w:lang w:eastAsia="nl-NL"/>
+              </w:rPr>
+              <w:t>begin</w:t>
+            </w:r>
+          </w:p>
+        </w:tc>
+        <w:tc>
+          <w:tcPr>
+            <w:tcW w:w="1033" w:type="dxa"/>
+          </w:tcPr>
+          <w:p>
+            <w:pPr>
+              <w:spacing w:before="180" w:after="180"/>
+              <w:cnfStyle w:val="000000000000" w:firstRow="0" w:lastRow="0" w:firstColumn="0" w:lastColumn="0" w:oddVBand="0" w:evenVBand="0" w:oddHBand="0" w:evenHBand="0" w:firstRowFirstColumn="0" w:firstRowLastColumn="0" w:lastRowFirstColumn="0" w:lastRowLastColumn="0"/>
+              <w:rPr>
+                <w:rFonts w:ascii="Lato" w:eastAsia="Times New Roman" w:hAnsi="Lato" w:cs="Lato"/>
+                <w:color w:val="2D3B45"/>
+                <w:sz w:val="24"/>
+                <w:szCs w:val="24"/>
+                <w:lang w:eastAsia="nl-NL"/>
+              </w:rPr>
+            </w:pPr>
+            <w:r>
+              <w:rPr>
+                <w:rFonts w:ascii="Lato" w:eastAsia="Times New Roman" w:hAnsi="Lato" w:cs="Lato"/>
+                <w:color w:val="2D3B45"/>
+                <w:sz w:val="24"/>
+                <w:szCs w:val="24"/>
+                <w:lang w:eastAsia="nl-NL"/>
+              </w:rPr>
+              <w:t>-</w:t>
+            </w:r>
+          </w:p>
+        </w:tc>
+        <w:tc>
+          <w:tcPr>
+            <w:tcW w:w="1090" w:type="dxa"/>
+          </w:tcPr>
+          <w:p>
+            <w:pPr>
+              <w:spacing w:before="180" w:after="180"/>
+              <w:cnfStyle w:val="000000000000" w:firstRow="0" w:lastRow="0" w:firstColumn="0" w:lastColumn="0" w:oddVBand="0" w:evenVBand="0" w:oddHBand="0" w:evenHBand="0" w:firstRowFirstColumn="0" w:firstRowLastColumn="0" w:lastRowFirstColumn="0" w:lastRowLastColumn="0"/>
+              <w:rPr>
+                <w:rFonts w:ascii="Lato" w:eastAsia="Times New Roman" w:hAnsi="Lato" w:cs="Lato"/>
+                <w:color w:val="2D3B45"/>
+                <w:sz w:val="24"/>
+                <w:szCs w:val="24"/>
+                <w:lang w:eastAsia="nl-NL"/>
+              </w:rPr>
+            </w:pPr>
+            <w:r>
+              <w:rPr>
+                <w:rFonts w:ascii="Lato" w:eastAsia="Times New Roman" w:hAnsi="Lato" w:cs="Lato"/>
+                <w:color w:val="2D3B45"/>
+                <w:sz w:val="24"/>
+                <w:szCs w:val="24"/>
+                <w:lang w:eastAsia="nl-NL"/>
+              </w:rPr>
+              <w:t>Werkt zoals bedoeld</w:t>
+            </w:r>
+          </w:p>
+        </w:tc>
+      </w:tr>
+      <w:tr>
+        <w:trPr>
+          <w:trHeight w:val="1020"/>
+        </w:trPr>
+        <w:tc>
+          <w:tcPr>
+            <w:cnfStyle w:val="001000000000" w:firstRow="0" w:lastRow="0" w:firstColumn="1" w:lastColumn="0" w:oddVBand="0" w:evenVBand="0" w:oddHBand="0" w:evenHBand="0" w:firstRowFirstColumn="0" w:firstRowLastColumn="0" w:lastRowFirstColumn="0" w:lastRowLastColumn="0"/>
+            <w:tcW w:w="2191" w:type="dxa"/>
+          </w:tcPr>
+          <w:p>
+            <w:pPr>
+              <w:spacing w:before="180" w:after="180"/>
+              <w:rPr>
+                <w:rFonts w:ascii="Lato" w:eastAsia="Times New Roman" w:hAnsi="Lato" w:cs="Lato"/>
+                <w:b w:val="0"/>
+                <w:bCs w:val="0"/>
+                <w:color w:val="2D3B45"/>
+                <w:sz w:val="24"/>
+                <w:szCs w:val="24"/>
+                <w:lang w:eastAsia="nl-NL"/>
+              </w:rPr>
+            </w:pPr>
+            <w:r>
+              <w:rPr>
+                <w:rFonts w:ascii="Lato" w:eastAsia="Times New Roman" w:hAnsi="Lato" w:cs="Lato"/>
+                <w:b w:val="0"/>
+                <w:bCs w:val="0"/>
+                <w:color w:val="2D3B45"/>
+                <w:sz w:val="24"/>
+                <w:szCs w:val="24"/>
+                <w:lang w:eastAsia="nl-NL"/>
+              </w:rPr>
+              <w:t>Idealpagina’s werken</w:t>
+            </w:r>
+          </w:p>
+        </w:tc>
+        <w:tc>
+          <w:tcPr>
+            <w:tcW w:w="1118" w:type="dxa"/>
+          </w:tcPr>
+          <w:p>
+            <w:pPr>
+              <w:spacing w:before="180" w:after="180"/>
+              <w:cnfStyle w:val="000000000000" w:firstRow="0" w:lastRow="0" w:firstColumn="0" w:lastColumn="0" w:oddVBand="0" w:evenVBand="0" w:oddHBand="0" w:evenHBand="0" w:firstRowFirstColumn="0" w:firstRowLastColumn="0" w:lastRowFirstColumn="0" w:lastRowLastColumn="0"/>
+              <w:rPr>
+                <w:rFonts w:ascii="Lato" w:eastAsia="Times New Roman" w:hAnsi="Lato" w:cs="Lato"/>
+                <w:color w:val="2D3B45"/>
+                <w:sz w:val="24"/>
+                <w:szCs w:val="24"/>
+                <w:lang w:eastAsia="nl-NL"/>
+              </w:rPr>
+            </w:pPr>
+            <w:r>
+              <w:rPr>
+                <w:rFonts w:ascii="Lato" w:eastAsia="Times New Roman" w:hAnsi="Lato" w:cs="Lato"/>
+                <w:color w:val="2D3B45"/>
+                <w:sz w:val="24"/>
+                <w:szCs w:val="24"/>
+                <w:lang w:eastAsia="nl-NL"/>
+              </w:rPr>
+              <w:t>hoog</w:t>
+            </w:r>
+          </w:p>
+        </w:tc>
+        <w:tc>
+          <w:tcPr>
+            <w:tcW w:w="803" w:type="dxa"/>
+          </w:tcPr>
+          <w:p>
+            <w:pPr>
+              <w:spacing w:before="180" w:after="180"/>
+              <w:cnfStyle w:val="000000000000" w:firstRow="0" w:lastRow="0" w:firstColumn="0" w:lastColumn="0" w:oddVBand="0" w:evenVBand="0" w:oddHBand="0" w:evenHBand="0" w:firstRowFirstColumn="0" w:firstRowLastColumn="0" w:lastRowFirstColumn="0" w:lastRowLastColumn="0"/>
+              <w:rPr>
+                <w:rFonts w:ascii="Lato" w:eastAsia="Times New Roman" w:hAnsi="Lato" w:cs="Lato"/>
+                <w:color w:val="2D3B45"/>
+                <w:sz w:val="24"/>
+                <w:szCs w:val="24"/>
+                <w:lang w:eastAsia="nl-NL"/>
+              </w:rPr>
+            </w:pPr>
+            <w:r>
+              <w:rPr>
+                <w:rFonts w:ascii="Lato" w:eastAsia="Times New Roman" w:hAnsi="Lato" w:cs="Lato"/>
+                <w:color w:val="2D3B45"/>
+                <w:sz w:val="24"/>
+                <w:szCs w:val="24"/>
+                <w:lang w:eastAsia="nl-NL"/>
+              </w:rPr>
+              <w:t>Rick</w:t>
+            </w:r>
+          </w:p>
+        </w:tc>
+        <w:tc>
+          <w:tcPr>
+            <w:tcW w:w="1094" w:type="dxa"/>
+          </w:tcPr>
+          <w:p>
+            <w:pPr>
+              <w:spacing w:before="180" w:after="180"/>
+              <w:cnfStyle w:val="000000000000" w:firstRow="0" w:lastRow="0" w:firstColumn="0" w:lastColumn="0" w:oddVBand="0" w:evenVBand="0" w:oddHBand="0" w:evenHBand="0" w:firstRowFirstColumn="0" w:firstRowLastColumn="0" w:lastRowFirstColumn="0" w:lastRowLastColumn="0"/>
+              <w:rPr>
+                <w:rFonts w:ascii="Lato" w:eastAsia="Times New Roman" w:hAnsi="Lato" w:cs="Lato"/>
+                <w:color w:val="2D3B45"/>
+                <w:sz w:val="24"/>
+                <w:szCs w:val="24"/>
+                <w:lang w:eastAsia="nl-NL"/>
+              </w:rPr>
+            </w:pPr>
+            <w:r>
+              <w:rPr>
+                <w:rFonts w:ascii="Lato" w:eastAsia="Times New Roman" w:hAnsi="Lato" w:cs="Lato"/>
+                <w:color w:val="2D3B45"/>
+                <w:sz w:val="24"/>
+                <w:szCs w:val="24"/>
+                <w:lang w:eastAsia="nl-NL"/>
+              </w:rPr>
+              <w:t>2 sept</w:t>
+            </w:r>
+          </w:p>
+        </w:tc>
+        <w:tc>
+          <w:tcPr>
+            <w:tcW w:w="849" w:type="dxa"/>
+          </w:tcPr>
+          <w:p>
+            <w:pPr>
+              <w:spacing w:before="180" w:after="180"/>
+              <w:cnfStyle w:val="000000000000" w:firstRow="0" w:lastRow="0" w:firstColumn="0" w:lastColumn="0" w:oddVBand="0" w:evenVBand="0" w:oddHBand="0" w:evenHBand="0" w:firstRowFirstColumn="0" w:firstRowLastColumn="0" w:lastRowFirstColumn="0" w:lastRowLastColumn="0"/>
+              <w:rPr>
+                <w:rFonts w:ascii="Lato" w:eastAsia="Times New Roman" w:hAnsi="Lato" w:cs="Lato"/>
+                <w:color w:val="2D3B45"/>
+                <w:sz w:val="24"/>
+                <w:szCs w:val="24"/>
+                <w:lang w:eastAsia="nl-NL"/>
+              </w:rPr>
+            </w:pPr>
+            <w:r>
+              <w:rPr>
+                <w:rFonts w:ascii="Lato" w:eastAsia="Times New Roman" w:hAnsi="Lato" w:cs="Lato"/>
+                <w:color w:val="2D3B45"/>
+                <w:sz w:val="24"/>
+                <w:szCs w:val="24"/>
+                <w:lang w:eastAsia="nl-NL"/>
+              </w:rPr>
+              <w:t>eind</w:t>
+            </w:r>
+          </w:p>
+        </w:tc>
+        <w:tc>
+          <w:tcPr>
+            <w:tcW w:w="884" w:type="dxa"/>
+          </w:tcPr>
+          <w:p>
+            <w:pPr>
+              <w:spacing w:before="180" w:after="180"/>
+              <w:cnfStyle w:val="000000000000" w:firstRow="0" w:lastRow="0" w:firstColumn="0" w:lastColumn="0" w:oddVBand="0" w:evenVBand="0" w:oddHBand="0" w:evenHBand="0" w:firstRowFirstColumn="0" w:firstRowLastColumn="0" w:lastRowFirstColumn="0" w:lastRowLastColumn="0"/>
+              <w:rPr>
+                <w:rFonts w:ascii="Lato" w:eastAsia="Times New Roman" w:hAnsi="Lato" w:cs="Lato"/>
+                <w:color w:val="2D3B45"/>
+                <w:sz w:val="24"/>
+                <w:szCs w:val="24"/>
+                <w:lang w:eastAsia="nl-NL"/>
+              </w:rPr>
+            </w:pPr>
+            <w:r>
+              <w:rPr>
+                <w:rFonts w:ascii="Lato" w:eastAsia="Times New Roman" w:hAnsi="Lato" w:cs="Lato"/>
+                <w:color w:val="2D3B45"/>
+                <w:sz w:val="24"/>
+                <w:szCs w:val="24"/>
+                <w:lang w:eastAsia="nl-NL"/>
+              </w:rPr>
+              <w:t>begin</w:t>
+            </w:r>
+          </w:p>
+        </w:tc>
+        <w:tc>
+          <w:tcPr>
+            <w:tcW w:w="1033" w:type="dxa"/>
+          </w:tcPr>
+          <w:p>
+            <w:pPr>
+              <w:spacing w:before="180" w:after="180"/>
+              <w:cnfStyle w:val="000000000000" w:firstRow="0" w:lastRow="0" w:firstColumn="0" w:lastColumn="0" w:oddVBand="0" w:evenVBand="0" w:oddHBand="0" w:evenHBand="0" w:firstRowFirstColumn="0" w:firstRowLastColumn="0" w:lastRowFirstColumn="0" w:lastRowLastColumn="0"/>
+              <w:rPr>
+                <w:rFonts w:ascii="Lato" w:eastAsia="Times New Roman" w:hAnsi="Lato" w:cs="Lato"/>
+                <w:color w:val="2D3B45"/>
+                <w:sz w:val="24"/>
+                <w:szCs w:val="24"/>
+                <w:lang w:eastAsia="nl-NL"/>
+              </w:rPr>
+            </w:pPr>
+            <w:r>
+              <w:rPr>
+                <w:rFonts w:ascii="Lato" w:eastAsia="Times New Roman" w:hAnsi="Lato" w:cs="Lato"/>
+                <w:color w:val="2D3B45"/>
+                <w:sz w:val="24"/>
+                <w:szCs w:val="24"/>
+                <w:lang w:eastAsia="nl-NL"/>
+              </w:rPr>
+              <w:t>-</w:t>
+            </w:r>
+          </w:p>
+        </w:tc>
+        <w:tc>
+          <w:tcPr>
+            <w:tcW w:w="1090" w:type="dxa"/>
+          </w:tcPr>
+          <w:p>
+            <w:pPr>
+              <w:spacing w:before="180" w:after="180"/>
+              <w:cnfStyle w:val="000000000000" w:firstRow="0" w:lastRow="0" w:firstColumn="0" w:lastColumn="0" w:oddVBand="0" w:evenVBand="0" w:oddHBand="0" w:evenHBand="0" w:firstRowFirstColumn="0" w:firstRowLastColumn="0" w:lastRowFirstColumn="0" w:lastRowLastColumn="0"/>
+              <w:rPr>
+                <w:rFonts w:ascii="Lato" w:eastAsia="Times New Roman" w:hAnsi="Lato" w:cs="Lato"/>
+                <w:color w:val="2D3B45"/>
+                <w:sz w:val="24"/>
+                <w:szCs w:val="24"/>
+                <w:lang w:eastAsia="nl-NL"/>
+              </w:rPr>
+            </w:pPr>
+            <w:r>
+              <w:rPr>
+                <w:rFonts w:ascii="Lato" w:eastAsia="Times New Roman" w:hAnsi="Lato" w:cs="Lato"/>
+                <w:color w:val="2D3B45"/>
+                <w:sz w:val="24"/>
+                <w:szCs w:val="24"/>
+                <w:lang w:eastAsia="nl-NL"/>
+              </w:rPr>
+              <w:t>Werkt zoals bedoeld</w:t>
+            </w:r>
+          </w:p>
+        </w:tc>
+      </w:tr>
+      <w:tr>
+        <w:trPr>
+          <w:trHeight w:val="1020"/>
+        </w:trPr>
+        <w:tc>
+          <w:tcPr>
+            <w:cnfStyle w:val="001000000000" w:firstRow="0" w:lastRow="0" w:firstColumn="1" w:lastColumn="0" w:oddVBand="0" w:evenVBand="0" w:oddHBand="0" w:evenHBand="0" w:firstRowFirstColumn="0" w:firstRowLastColumn="0" w:lastRowFirstColumn="0" w:lastRowLastColumn="0"/>
+            <w:tcW w:w="2191" w:type="dxa"/>
+          </w:tcPr>
+          <w:p>
+            <w:pPr>
+              <w:spacing w:before="180" w:after="180"/>
+              <w:rPr>
+                <w:rFonts w:ascii="Lato" w:eastAsia="Times New Roman" w:hAnsi="Lato" w:cs="Lato"/>
+                <w:b w:val="0"/>
+                <w:bCs w:val="0"/>
+                <w:color w:val="2D3B45"/>
+                <w:sz w:val="24"/>
+                <w:szCs w:val="24"/>
+                <w:lang w:eastAsia="nl-NL"/>
+              </w:rPr>
+            </w:pPr>
+            <w:r>
+              <w:rPr>
+                <w:rFonts w:ascii="Lato" w:eastAsia="Times New Roman" w:hAnsi="Lato" w:cs="Lato"/>
+                <w:b w:val="0"/>
+                <w:bCs w:val="0"/>
+                <w:color w:val="2D3B45"/>
+                <w:sz w:val="24"/>
+                <w:szCs w:val="24"/>
+                <w:lang w:eastAsia="nl-NL"/>
+              </w:rPr>
+              <w:t>Databases werken naar behoren (bereikbaar)</w:t>
+            </w:r>
+          </w:p>
+        </w:tc>
+        <w:tc>
+          <w:tcPr>
+            <w:tcW w:w="1118" w:type="dxa"/>
+          </w:tcPr>
+          <w:p>
+            <w:pPr>
+              <w:spacing w:before="180" w:after="180"/>
+              <w:cnfStyle w:val="000000000000" w:firstRow="0" w:lastRow="0" w:firstColumn="0" w:lastColumn="0" w:oddVBand="0" w:evenVBand="0" w:oddHBand="0" w:evenHBand="0" w:firstRowFirstColumn="0" w:firstRowLastColumn="0" w:lastRowFirstColumn="0" w:lastRowLastColumn="0"/>
+              <w:rPr>
+                <w:rFonts w:ascii="Lato" w:eastAsia="Times New Roman" w:hAnsi="Lato" w:cs="Lato"/>
+                <w:color w:val="2D3B45"/>
+                <w:sz w:val="24"/>
+                <w:szCs w:val="24"/>
+                <w:lang w:eastAsia="nl-NL"/>
+              </w:rPr>
+            </w:pPr>
+            <w:r>
+              <w:rPr>
+                <w:rFonts w:ascii="Lato" w:eastAsia="Times New Roman" w:hAnsi="Lato" w:cs="Lato"/>
+                <w:color w:val="2D3B45"/>
+                <w:sz w:val="24"/>
+                <w:szCs w:val="24"/>
+                <w:lang w:eastAsia="nl-NL"/>
+              </w:rPr>
+              <w:t>hoog</w:t>
+            </w:r>
+          </w:p>
+        </w:tc>
+        <w:tc>
+          <w:tcPr>
+            <w:tcW w:w="803" w:type="dxa"/>
+          </w:tcPr>
+          <w:p>
+            <w:pPr>
+              <w:spacing w:before="180" w:after="180"/>
+              <w:cnfStyle w:val="000000000000" w:firstRow="0" w:lastRow="0" w:firstColumn="0" w:lastColumn="0" w:oddVBand="0" w:evenVBand="0" w:oddHBand="0" w:evenHBand="0" w:firstRowFirstColumn="0" w:firstRowLastColumn="0" w:lastRowFirstColumn="0" w:lastRowLastColumn="0"/>
+              <w:rPr>
+                <w:rFonts w:ascii="Lato" w:eastAsia="Times New Roman" w:hAnsi="Lato" w:cs="Lato"/>
+                <w:color w:val="2D3B45"/>
+                <w:sz w:val="24"/>
+                <w:szCs w:val="24"/>
+                <w:lang w:eastAsia="nl-NL"/>
+              </w:rPr>
+            </w:pPr>
+            <w:r>
+              <w:rPr>
+                <w:rFonts w:ascii="Lato" w:eastAsia="Times New Roman" w:hAnsi="Lato" w:cs="Lato"/>
+                <w:color w:val="2D3B45"/>
+                <w:sz w:val="24"/>
+                <w:szCs w:val="24"/>
+                <w:lang w:eastAsia="nl-NL"/>
+              </w:rPr>
+              <w:t>Rick</w:t>
+            </w:r>
+          </w:p>
+        </w:tc>
+        <w:tc>
+          <w:tcPr>
+            <w:tcW w:w="1094" w:type="dxa"/>
+          </w:tcPr>
+          <w:p>
+            <w:pPr>
+              <w:spacing w:before="180" w:after="180"/>
+              <w:cnfStyle w:val="000000000000" w:firstRow="0" w:lastRow="0" w:firstColumn="0" w:lastColumn="0" w:oddVBand="0" w:evenVBand="0" w:oddHBand="0" w:evenHBand="0" w:firstRowFirstColumn="0" w:firstRowLastColumn="0" w:lastRowFirstColumn="0" w:lastRowLastColumn="0"/>
+              <w:rPr>
+                <w:rFonts w:ascii="Lato" w:eastAsia="Times New Roman" w:hAnsi="Lato" w:cs="Lato"/>
+                <w:color w:val="2D3B45"/>
+                <w:sz w:val="24"/>
+                <w:szCs w:val="24"/>
+                <w:lang w:eastAsia="nl-NL"/>
+              </w:rPr>
+            </w:pPr>
+            <w:r>
+              <w:rPr>
+                <w:rFonts w:ascii="Lato" w:eastAsia="Times New Roman" w:hAnsi="Lato" w:cs="Lato"/>
+                <w:color w:val="2D3B45"/>
+                <w:sz w:val="24"/>
+                <w:szCs w:val="24"/>
+                <w:lang w:eastAsia="nl-NL"/>
+              </w:rPr>
+              <w:t>2 sept</w:t>
+            </w:r>
+          </w:p>
+        </w:tc>
+        <w:tc>
+          <w:tcPr>
+            <w:tcW w:w="849" w:type="dxa"/>
+          </w:tcPr>
+          <w:p>
+            <w:pPr>
+              <w:spacing w:before="180" w:after="180"/>
+              <w:cnfStyle w:val="000000000000" w:firstRow="0" w:lastRow="0" w:firstColumn="0" w:lastColumn="0" w:oddVBand="0" w:evenVBand="0" w:oddHBand="0" w:evenHBand="0" w:firstRowFirstColumn="0" w:firstRowLastColumn="0" w:lastRowFirstColumn="0" w:lastRowLastColumn="0"/>
+              <w:rPr>
+                <w:rFonts w:ascii="Lato" w:eastAsia="Times New Roman" w:hAnsi="Lato" w:cs="Lato"/>
+                <w:color w:val="2D3B45"/>
+                <w:sz w:val="24"/>
+                <w:szCs w:val="24"/>
+                <w:lang w:eastAsia="nl-NL"/>
+              </w:rPr>
+            </w:pPr>
+            <w:r>
+              <w:rPr>
+                <w:rFonts w:ascii="Lato" w:eastAsia="Times New Roman" w:hAnsi="Lato" w:cs="Lato"/>
+                <w:color w:val="2D3B45"/>
+                <w:sz w:val="24"/>
+                <w:szCs w:val="24"/>
+                <w:lang w:eastAsia="nl-NL"/>
+              </w:rPr>
+              <w:t>eind</w:t>
+            </w:r>
+          </w:p>
+        </w:tc>
+        <w:tc>
+          <w:tcPr>
+            <w:tcW w:w="884" w:type="dxa"/>
+          </w:tcPr>
+          <w:p>
+            <w:pPr>
+              <w:spacing w:before="180" w:after="180"/>
+              <w:cnfStyle w:val="000000000000" w:firstRow="0" w:lastRow="0" w:firstColumn="0" w:lastColumn="0" w:oddVBand="0" w:evenVBand="0" w:oddHBand="0" w:evenHBand="0" w:firstRowFirstColumn="0" w:firstRowLastColumn="0" w:lastRowFirstColumn="0" w:lastRowLastColumn="0"/>
+              <w:rPr>
+                <w:rFonts w:ascii="Lato" w:eastAsia="Times New Roman" w:hAnsi="Lato" w:cs="Lato"/>
+                <w:color w:val="2D3B45"/>
+                <w:sz w:val="24"/>
+                <w:szCs w:val="24"/>
+                <w:lang w:eastAsia="nl-NL"/>
+              </w:rPr>
+            </w:pPr>
+            <w:r>
+              <w:rPr>
+                <w:rFonts w:ascii="Lato" w:eastAsia="Times New Roman" w:hAnsi="Lato" w:cs="Lato"/>
+                <w:color w:val="2D3B45"/>
+                <w:sz w:val="24"/>
+                <w:szCs w:val="24"/>
+                <w:lang w:eastAsia="nl-NL"/>
+              </w:rPr>
+              <w:t>begin</w:t>
+            </w:r>
+          </w:p>
+        </w:tc>
+        <w:tc>
+          <w:tcPr>
+            <w:tcW w:w="1033" w:type="dxa"/>
+          </w:tcPr>
+          <w:p>
+            <w:pPr>
+              <w:spacing w:before="180" w:after="180"/>
+              <w:cnfStyle w:val="000000000000" w:firstRow="0" w:lastRow="0" w:firstColumn="0" w:lastColumn="0" w:oddVBand="0" w:evenVBand="0" w:oddHBand="0" w:evenHBand="0" w:firstRowFirstColumn="0" w:firstRowLastColumn="0" w:lastRowFirstColumn="0" w:lastRowLastColumn="0"/>
+              <w:rPr>
+                <w:rFonts w:ascii="Lato" w:eastAsia="Times New Roman" w:hAnsi="Lato" w:cs="Lato"/>
+                <w:color w:val="2D3B45"/>
+                <w:sz w:val="24"/>
+                <w:szCs w:val="24"/>
+                <w:lang w:eastAsia="nl-NL"/>
+              </w:rPr>
+            </w:pPr>
+            <w:r>
+              <w:rPr>
+                <w:rFonts w:ascii="Lato" w:eastAsia="Times New Roman" w:hAnsi="Lato" w:cs="Lato"/>
+                <w:color w:val="2D3B45"/>
+                <w:sz w:val="24"/>
+                <w:szCs w:val="24"/>
+                <w:lang w:eastAsia="nl-NL"/>
+              </w:rPr>
+              <w:t>-</w:t>
+            </w:r>
+          </w:p>
+        </w:tc>
+        <w:tc>
+          <w:tcPr>
+            <w:tcW w:w="1090" w:type="dxa"/>
+          </w:tcPr>
+          <w:p>
+            <w:pPr>
+              <w:spacing w:before="180" w:after="180"/>
+              <w:cnfStyle w:val="000000000000" w:firstRow="0" w:lastRow="0" w:firstColumn="0" w:lastColumn="0" w:oddVBand="0" w:evenVBand="0" w:oddHBand="0" w:evenHBand="0" w:firstRowFirstColumn="0" w:firstRowLastColumn="0" w:lastRowFirstColumn="0" w:lastRowLastColumn="0"/>
+              <w:rPr>
+                <w:rFonts w:ascii="Lato" w:eastAsia="Times New Roman" w:hAnsi="Lato" w:cs="Lato"/>
+                <w:color w:val="2D3B45"/>
+                <w:sz w:val="24"/>
+                <w:szCs w:val="24"/>
+                <w:lang w:eastAsia="nl-NL"/>
+              </w:rPr>
+            </w:pPr>
+            <w:r>
+              <w:rPr>
+                <w:rFonts w:ascii="Lato" w:eastAsia="Times New Roman" w:hAnsi="Lato" w:cs="Lato"/>
+                <w:color w:val="2D3B45"/>
+                <w:sz w:val="24"/>
+                <w:szCs w:val="24"/>
+                <w:lang w:eastAsia="nl-NL"/>
+              </w:rPr>
+              <w:t>Werkt zoals bedoeld</w:t>
+            </w:r>
+          </w:p>
+        </w:tc>
+      </w:tr>
+      <w:tr>
+        <w:trPr>
+          <w:trHeight w:val="1020"/>
+        </w:trPr>
+        <w:tc>
+          <w:tcPr>
+            <w:cnfStyle w:val="001000000000" w:firstRow="0" w:lastRow="0" w:firstColumn="1" w:lastColumn="0" w:oddVBand="0" w:evenVBand="0" w:oddHBand="0" w:evenHBand="0" w:firstRowFirstColumn="0" w:firstRowLastColumn="0" w:lastRowFirstColumn="0" w:lastRowLastColumn="0"/>
+            <w:tcW w:w="2191" w:type="dxa"/>
+          </w:tcPr>
+          <w:p>
+            <w:pPr>
+              <w:spacing w:before="180" w:after="180"/>
+              <w:rPr>
+                <w:rFonts w:ascii="Lato" w:eastAsia="Times New Roman" w:hAnsi="Lato" w:cs="Lato"/>
+                <w:b w:val="0"/>
+                <w:bCs w:val="0"/>
+                <w:color w:val="2D3B45"/>
+                <w:sz w:val="24"/>
+                <w:szCs w:val="24"/>
+                <w:lang w:eastAsia="nl-NL"/>
+              </w:rPr>
+            </w:pPr>
+            <w:r>
+              <w:rPr>
+                <w:rFonts w:ascii="Lato" w:eastAsia="Times New Roman" w:hAnsi="Lato" w:cs="Lato"/>
+                <w:b w:val="0"/>
+                <w:bCs w:val="0"/>
+                <w:color w:val="2D3B45"/>
+                <w:sz w:val="24"/>
+                <w:szCs w:val="24"/>
+                <w:lang w:eastAsia="nl-NL"/>
+              </w:rPr>
+              <w:t>Website staat online en is beschikbaar voor alle apparaten</w:t>
+            </w:r>
+          </w:p>
+        </w:tc>
+        <w:tc>
+          <w:tcPr>
+            <w:tcW w:w="1118" w:type="dxa"/>
+          </w:tcPr>
+          <w:p>
+            <w:pPr>
+              <w:spacing w:before="180" w:after="180"/>
+              <w:cnfStyle w:val="000000000000" w:firstRow="0" w:lastRow="0" w:firstColumn="0" w:lastColumn="0" w:oddVBand="0" w:evenVBand="0" w:oddHBand="0" w:evenHBand="0" w:firstRowFirstColumn="0" w:firstRowLastColumn="0" w:lastRowFirstColumn="0" w:lastRowLastColumn="0"/>
+              <w:rPr>
+                <w:rFonts w:ascii="Lato" w:eastAsia="Times New Roman" w:hAnsi="Lato" w:cs="Lato"/>
+                <w:color w:val="2D3B45"/>
+                <w:sz w:val="24"/>
+                <w:szCs w:val="24"/>
+                <w:lang w:eastAsia="nl-NL"/>
+              </w:rPr>
+            </w:pPr>
+            <w:r>
+              <w:rPr>
+                <w:rFonts w:ascii="Lato" w:eastAsia="Times New Roman" w:hAnsi="Lato" w:cs="Lato"/>
+                <w:color w:val="2D3B45"/>
+                <w:sz w:val="24"/>
+                <w:szCs w:val="24"/>
+                <w:lang w:eastAsia="nl-NL"/>
+              </w:rPr>
+              <w:t>hoog</w:t>
+            </w:r>
+          </w:p>
+        </w:tc>
+        <w:tc>
+          <w:tcPr>
+            <w:tcW w:w="803" w:type="dxa"/>
+          </w:tcPr>
+          <w:p>
+            <w:pPr>
+              <w:spacing w:before="180" w:after="180"/>
+              <w:cnfStyle w:val="000000000000" w:firstRow="0" w:lastRow="0" w:firstColumn="0" w:lastColumn="0" w:oddVBand="0" w:evenVBand="0" w:oddHBand="0" w:evenHBand="0" w:firstRowFirstColumn="0" w:firstRowLastColumn="0" w:lastRowFirstColumn="0" w:lastRowLastColumn="0"/>
+              <w:rPr>
+                <w:rFonts w:ascii="Lato" w:eastAsia="Times New Roman" w:hAnsi="Lato" w:cs="Lato"/>
+                <w:color w:val="2D3B45"/>
+                <w:sz w:val="24"/>
+                <w:szCs w:val="24"/>
+                <w:lang w:eastAsia="nl-NL"/>
+              </w:rPr>
+            </w:pPr>
+            <w:r>
+              <w:rPr>
+                <w:rFonts w:ascii="Lato" w:eastAsia="Times New Roman" w:hAnsi="Lato" w:cs="Lato"/>
+                <w:color w:val="2D3B45"/>
+                <w:sz w:val="24"/>
+                <w:szCs w:val="24"/>
+                <w:lang w:eastAsia="nl-NL"/>
+              </w:rPr>
+              <w:t>Rick</w:t>
+            </w:r>
+          </w:p>
+        </w:tc>
+        <w:tc>
+          <w:tcPr>
+            <w:tcW w:w="1094" w:type="dxa"/>
+          </w:tcPr>
+          <w:p>
+            <w:pPr>
+              <w:spacing w:before="180" w:after="180"/>
+              <w:cnfStyle w:val="000000000000" w:firstRow="0" w:lastRow="0" w:firstColumn="0" w:lastColumn="0" w:oddVBand="0" w:evenVBand="0" w:oddHBand="0" w:evenHBand="0" w:firstRowFirstColumn="0" w:firstRowLastColumn="0" w:lastRowFirstColumn="0" w:lastRowLastColumn="0"/>
+              <w:rPr>
+                <w:rFonts w:ascii="Lato" w:eastAsia="Times New Roman" w:hAnsi="Lato" w:cs="Lato"/>
+                <w:color w:val="2D3B45"/>
+                <w:sz w:val="24"/>
+                <w:szCs w:val="24"/>
+                <w:lang w:eastAsia="nl-NL"/>
+              </w:rPr>
+            </w:pPr>
+            <w:r>
+              <w:rPr>
+                <w:rFonts w:ascii="Lato" w:eastAsia="Times New Roman" w:hAnsi="Lato" w:cs="Lato"/>
+                <w:color w:val="2D3B45"/>
+                <w:sz w:val="24"/>
+                <w:szCs w:val="24"/>
+                <w:lang w:eastAsia="nl-NL"/>
+              </w:rPr>
+              <w:t>2 sept</w:t>
+            </w:r>
+          </w:p>
+        </w:tc>
+        <w:tc>
+          <w:tcPr>
+            <w:tcW w:w="849" w:type="dxa"/>
+          </w:tcPr>
+          <w:p>
+            <w:pPr>
+              <w:spacing w:before="180" w:after="180"/>
+              <w:cnfStyle w:val="000000000000" w:firstRow="0" w:lastRow="0" w:firstColumn="0" w:lastColumn="0" w:oddVBand="0" w:evenVBand="0" w:oddHBand="0" w:evenHBand="0" w:firstRowFirstColumn="0" w:firstRowLastColumn="0" w:lastRowFirstColumn="0" w:lastRowLastColumn="0"/>
+              <w:rPr>
+                <w:rFonts w:ascii="Lato" w:eastAsia="Times New Roman" w:hAnsi="Lato" w:cs="Lato"/>
+                <w:color w:val="2D3B45"/>
+                <w:sz w:val="24"/>
+                <w:szCs w:val="24"/>
+                <w:lang w:eastAsia="nl-NL"/>
+              </w:rPr>
+            </w:pPr>
+            <w:r>
+              <w:rPr>
+                <w:rFonts w:ascii="Lato" w:eastAsia="Times New Roman" w:hAnsi="Lato" w:cs="Lato"/>
+                <w:color w:val="2D3B45"/>
+                <w:sz w:val="24"/>
+                <w:szCs w:val="24"/>
+                <w:lang w:eastAsia="nl-NL"/>
+              </w:rPr>
+              <w:t>eind</w:t>
+            </w:r>
+          </w:p>
+        </w:tc>
+        <w:tc>
+          <w:tcPr>
+            <w:tcW w:w="884" w:type="dxa"/>
+          </w:tcPr>
+          <w:p>
+            <w:pPr>
+              <w:spacing w:before="180" w:after="180"/>
+              <w:cnfStyle w:val="000000000000" w:firstRow="0" w:lastRow="0" w:firstColumn="0" w:lastColumn="0" w:oddVBand="0" w:evenVBand="0" w:oddHBand="0" w:evenHBand="0" w:firstRowFirstColumn="0" w:firstRowLastColumn="0" w:lastRowFirstColumn="0" w:lastRowLastColumn="0"/>
+              <w:rPr>
+                <w:rFonts w:ascii="Lato" w:eastAsia="Times New Roman" w:hAnsi="Lato" w:cs="Lato"/>
+                <w:color w:val="2D3B45"/>
+                <w:sz w:val="24"/>
+                <w:szCs w:val="24"/>
+                <w:lang w:eastAsia="nl-NL"/>
+              </w:rPr>
+            </w:pPr>
+            <w:r>
+              <w:rPr>
+                <w:rFonts w:ascii="Lato" w:eastAsia="Times New Roman" w:hAnsi="Lato" w:cs="Lato"/>
+                <w:color w:val="2D3B45"/>
+                <w:sz w:val="24"/>
+                <w:szCs w:val="24"/>
+                <w:lang w:eastAsia="nl-NL"/>
+              </w:rPr>
+              <w:t>begin</w:t>
+            </w:r>
+          </w:p>
+        </w:tc>
+        <w:tc>
+          <w:tcPr>
+            <w:tcW w:w="1033" w:type="dxa"/>
+          </w:tcPr>
+          <w:p>
+            <w:pPr>
+              <w:spacing w:before="180" w:after="180"/>
+              <w:cnfStyle w:val="000000000000" w:firstRow="0" w:lastRow="0" w:firstColumn="0" w:lastColumn="0" w:oddVBand="0" w:evenVBand="0" w:oddHBand="0" w:evenHBand="0" w:firstRowFirstColumn="0" w:firstRowLastColumn="0" w:lastRowFirstColumn="0" w:lastRowLastColumn="0"/>
+              <w:rPr>
+                <w:rFonts w:ascii="Lato" w:eastAsia="Times New Roman" w:hAnsi="Lato" w:cs="Lato"/>
+                <w:color w:val="2D3B45"/>
+                <w:sz w:val="24"/>
+                <w:szCs w:val="24"/>
+                <w:lang w:eastAsia="nl-NL"/>
+              </w:rPr>
+            </w:pPr>
+            <w:r>
+              <w:rPr>
+                <w:rFonts w:ascii="Lato" w:eastAsia="Times New Roman" w:hAnsi="Lato" w:cs="Lato"/>
+                <w:color w:val="2D3B45"/>
+                <w:sz w:val="24"/>
+                <w:szCs w:val="24"/>
+                <w:lang w:eastAsia="nl-NL"/>
+              </w:rPr>
+              <w:t>-</w:t>
+            </w:r>
+          </w:p>
+        </w:tc>
+        <w:tc>
+          <w:tcPr>
+            <w:tcW w:w="1090" w:type="dxa"/>
+          </w:tcPr>
+          <w:p>
+            <w:pPr>
+              <w:spacing w:before="180" w:after="180"/>
+              <w:cnfStyle w:val="000000000000" w:firstRow="0" w:lastRow="0" w:firstColumn="0" w:lastColumn="0" w:oddVBand="0" w:evenVBand="0" w:oddHBand="0" w:evenHBand="0" w:firstRowFirstColumn="0" w:firstRowLastColumn="0" w:lastRowFirstColumn="0" w:lastRowLastColumn="0"/>
+              <w:rPr>
+                <w:rFonts w:ascii="Lato" w:eastAsia="Times New Roman" w:hAnsi="Lato" w:cs="Lato"/>
+                <w:color w:val="2D3B45"/>
+                <w:sz w:val="24"/>
+                <w:szCs w:val="24"/>
+                <w:lang w:eastAsia="nl-NL"/>
+              </w:rPr>
+            </w:pPr>
+            <w:r>
+              <w:rPr>
+                <w:rFonts w:ascii="Lato" w:eastAsia="Times New Roman" w:hAnsi="Lato" w:cs="Lato"/>
+                <w:color w:val="2D3B45"/>
+                <w:sz w:val="24"/>
+                <w:szCs w:val="24"/>
+                <w:lang w:eastAsia="nl-NL"/>
+              </w:rPr>
+              <w:t>Werkt zoals bedoeld</w:t>
+            </w:r>
+          </w:p>
+        </w:tc>
+      </w:tr>
+      <w:tr>
+        <w:trPr>
+          <w:trHeight w:val="1020"/>
+        </w:trPr>
+        <w:tc>
+          <w:tcPr>
+            <w:cnfStyle w:val="001000000000" w:firstRow="0" w:lastRow="0" w:firstColumn="1" w:lastColumn="0" w:oddVBand="0" w:evenVBand="0" w:oddHBand="0" w:evenHBand="0" w:firstRowFirstColumn="0" w:firstRowLastColumn="0" w:lastRowFirstColumn="0" w:lastRowLastColumn="0"/>
+            <w:tcW w:w="2191" w:type="dxa"/>
+          </w:tcPr>
+          <w:p>
+            <w:pPr>
+              <w:spacing w:before="180" w:after="180"/>
+              <w:rPr>
+                <w:rFonts w:ascii="Lato" w:eastAsia="Times New Roman" w:hAnsi="Lato" w:cs="Lato"/>
+                <w:b w:val="0"/>
+                <w:bCs w:val="0"/>
+                <w:color w:val="2D3B45"/>
+                <w:sz w:val="24"/>
+                <w:szCs w:val="24"/>
+                <w:lang w:eastAsia="nl-NL"/>
+              </w:rPr>
+            </w:pPr>
+            <w:r>
+              <w:rPr>
+                <w:rFonts w:ascii="Lato" w:eastAsia="Times New Roman" w:hAnsi="Lato" w:cs="Lato"/>
+                <w:b w:val="0"/>
+                <w:bCs w:val="0"/>
+                <w:color w:val="2D3B45"/>
+                <w:sz w:val="24"/>
+                <w:szCs w:val="24"/>
+                <w:lang w:eastAsia="nl-NL"/>
+              </w:rPr>
+              <w:t>Zaal reserveren werkt met database en is responsive</w:t>
+            </w:r>
+          </w:p>
+        </w:tc>
+        <w:tc>
+          <w:tcPr>
+            <w:tcW w:w="1118" w:type="dxa"/>
+          </w:tcPr>
+          <w:p>
+            <w:pPr>
+              <w:spacing w:before="180" w:after="180"/>
+              <w:cnfStyle w:val="000000000000" w:firstRow="0" w:lastRow="0" w:firstColumn="0" w:lastColumn="0" w:oddVBand="0" w:evenVBand="0" w:oddHBand="0" w:evenHBand="0" w:firstRowFirstColumn="0" w:firstRowLastColumn="0" w:lastRowFirstColumn="0" w:lastRowLastColumn="0"/>
+              <w:rPr>
+                <w:rFonts w:ascii="Lato" w:eastAsia="Times New Roman" w:hAnsi="Lato" w:cs="Lato"/>
+                <w:color w:val="2D3B45"/>
+                <w:sz w:val="24"/>
+                <w:szCs w:val="24"/>
+                <w:lang w:eastAsia="nl-NL"/>
+              </w:rPr>
+            </w:pPr>
+            <w:r>
+              <w:rPr>
+                <w:rFonts w:ascii="Lato" w:eastAsia="Times New Roman" w:hAnsi="Lato" w:cs="Lato"/>
+                <w:color w:val="2D3B45"/>
+                <w:sz w:val="24"/>
+                <w:szCs w:val="24"/>
+                <w:lang w:eastAsia="nl-NL"/>
+              </w:rPr>
+              <w:t>hoog</w:t>
+            </w:r>
+          </w:p>
+        </w:tc>
+        <w:tc>
+          <w:tcPr>
+            <w:tcW w:w="803" w:type="dxa"/>
+          </w:tcPr>
+          <w:p>
+            <w:pPr>
+              <w:spacing w:before="180" w:after="180"/>
+              <w:cnfStyle w:val="000000000000" w:firstRow="0" w:lastRow="0" w:firstColumn="0" w:lastColumn="0" w:oddVBand="0" w:evenVBand="0" w:oddHBand="0" w:evenHBand="0" w:firstRowFirstColumn="0" w:firstRowLastColumn="0" w:lastRowFirstColumn="0" w:lastRowLastColumn="0"/>
+              <w:rPr>
+                <w:rFonts w:ascii="Lato" w:eastAsia="Times New Roman" w:hAnsi="Lato" w:cs="Lato"/>
+                <w:color w:val="2D3B45"/>
+                <w:sz w:val="24"/>
+                <w:szCs w:val="24"/>
+                <w:lang w:eastAsia="nl-NL"/>
+              </w:rPr>
+            </w:pPr>
+            <w:r>
+              <w:rPr>
+                <w:rFonts w:ascii="Lato" w:eastAsia="Times New Roman" w:hAnsi="Lato" w:cs="Lato"/>
+                <w:color w:val="2D3B45"/>
+                <w:sz w:val="24"/>
+                <w:szCs w:val="24"/>
+                <w:lang w:eastAsia="nl-NL"/>
+              </w:rPr>
+              <w:t>Rick</w:t>
+            </w:r>
+          </w:p>
+        </w:tc>
+        <w:tc>
+          <w:tcPr>
+            <w:tcW w:w="1094" w:type="dxa"/>
+          </w:tcPr>
+          <w:p>
+            <w:pPr>
+              <w:spacing w:before="180" w:after="180"/>
+              <w:cnfStyle w:val="000000000000" w:firstRow="0" w:lastRow="0" w:firstColumn="0" w:lastColumn="0" w:oddVBand="0" w:evenVBand="0" w:oddHBand="0" w:evenHBand="0" w:firstRowFirstColumn="0" w:firstRowLastColumn="0" w:lastRowFirstColumn="0" w:lastRowLastColumn="0"/>
+              <w:rPr>
+                <w:rFonts w:ascii="Lato" w:eastAsia="Times New Roman" w:hAnsi="Lato" w:cs="Lato"/>
+                <w:color w:val="2D3B45"/>
+                <w:sz w:val="24"/>
+                <w:szCs w:val="24"/>
+                <w:lang w:eastAsia="nl-NL"/>
+              </w:rPr>
+            </w:pPr>
+            <w:r>
+              <w:rPr>
+                <w:rFonts w:ascii="Lato" w:eastAsia="Times New Roman" w:hAnsi="Lato" w:cs="Lato"/>
+                <w:color w:val="2D3B45"/>
+                <w:sz w:val="24"/>
+                <w:szCs w:val="24"/>
+                <w:lang w:eastAsia="nl-NL"/>
+              </w:rPr>
+              <w:t>2 sept</w:t>
+            </w:r>
+          </w:p>
+        </w:tc>
+        <w:tc>
+          <w:tcPr>
+            <w:tcW w:w="849" w:type="dxa"/>
+          </w:tcPr>
+          <w:p>
+            <w:pPr>
+              <w:spacing w:before="180" w:after="180"/>
+              <w:cnfStyle w:val="000000000000" w:firstRow="0" w:lastRow="0" w:firstColumn="0" w:lastColumn="0" w:oddVBand="0" w:evenVBand="0" w:oddHBand="0" w:evenHBand="0" w:firstRowFirstColumn="0" w:firstRowLastColumn="0" w:lastRowFirstColumn="0" w:lastRowLastColumn="0"/>
+              <w:rPr>
+                <w:rFonts w:ascii="Lato" w:eastAsia="Times New Roman" w:hAnsi="Lato" w:cs="Lato"/>
+                <w:color w:val="2D3B45"/>
+                <w:sz w:val="24"/>
+                <w:szCs w:val="24"/>
+                <w:lang w:eastAsia="nl-NL"/>
+              </w:rPr>
+            </w:pPr>
+            <w:r>
+              <w:rPr>
+                <w:rFonts w:ascii="Lato" w:eastAsia="Times New Roman" w:hAnsi="Lato" w:cs="Lato"/>
+                <w:color w:val="2D3B45"/>
+                <w:sz w:val="24"/>
+                <w:szCs w:val="24"/>
+                <w:lang w:eastAsia="nl-NL"/>
+              </w:rPr>
+              <w:t>eind</w:t>
+            </w:r>
+          </w:p>
+        </w:tc>
+        <w:tc>
+          <w:tcPr>
+            <w:tcW w:w="884" w:type="dxa"/>
+          </w:tcPr>
+          <w:p>
+            <w:pPr>
+              <w:spacing w:before="180" w:after="180"/>
+              <w:cnfStyle w:val="000000000000" w:firstRow="0" w:lastRow="0" w:firstColumn="0" w:lastColumn="0" w:oddVBand="0" w:evenVBand="0" w:oddHBand="0" w:evenHBand="0" w:firstRowFirstColumn="0" w:firstRowLastColumn="0" w:lastRowFirstColumn="0" w:lastRowLastColumn="0"/>
+              <w:rPr>
+                <w:rFonts w:ascii="Lato" w:eastAsia="Times New Roman" w:hAnsi="Lato" w:cs="Lato"/>
+                <w:color w:val="2D3B45"/>
+                <w:sz w:val="24"/>
+                <w:szCs w:val="24"/>
+                <w:lang w:eastAsia="nl-NL"/>
+              </w:rPr>
+            </w:pPr>
+            <w:r>
+              <w:rPr>
+                <w:rFonts w:ascii="Lato" w:eastAsia="Times New Roman" w:hAnsi="Lato" w:cs="Lato"/>
+                <w:color w:val="2D3B45"/>
+                <w:sz w:val="24"/>
+                <w:szCs w:val="24"/>
+                <w:lang w:eastAsia="nl-NL"/>
+              </w:rPr>
+              <w:t>begin</w:t>
+            </w:r>
+          </w:p>
+        </w:tc>
+        <w:tc>
+          <w:tcPr>
+            <w:tcW w:w="1033" w:type="dxa"/>
+          </w:tcPr>
+          <w:p>
+            <w:pPr>
+              <w:spacing w:before="180" w:after="180"/>
+              <w:cnfStyle w:val="000000000000" w:firstRow="0" w:lastRow="0" w:firstColumn="0" w:lastColumn="0" w:oddVBand="0" w:evenVBand="0" w:oddHBand="0" w:evenHBand="0" w:firstRowFirstColumn="0" w:firstRowLastColumn="0" w:lastRowFirstColumn="0" w:lastRowLastColumn="0"/>
+              <w:rPr>
+                <w:rFonts w:ascii="Lato" w:eastAsia="Times New Roman" w:hAnsi="Lato" w:cs="Lato"/>
+                <w:color w:val="2D3B45"/>
+                <w:sz w:val="24"/>
+                <w:szCs w:val="24"/>
+                <w:lang w:eastAsia="nl-NL"/>
+              </w:rPr>
+            </w:pPr>
+            <w:r>
+              <w:rPr>
+                <w:rFonts w:ascii="Lato" w:eastAsia="Times New Roman" w:hAnsi="Lato" w:cs="Lato"/>
+                <w:color w:val="2D3B45"/>
+                <w:sz w:val="24"/>
+                <w:szCs w:val="24"/>
+                <w:lang w:eastAsia="nl-NL"/>
+              </w:rPr>
+              <w:t>-</w:t>
+            </w:r>
+          </w:p>
+        </w:tc>
+        <w:tc>
+          <w:tcPr>
+            <w:tcW w:w="1090" w:type="dxa"/>
+          </w:tcPr>
+          <w:p>
+            <w:pPr>
+              <w:spacing w:before="180" w:after="180"/>
+              <w:cnfStyle w:val="000000000000" w:firstRow="0" w:lastRow="0" w:firstColumn="0" w:lastColumn="0" w:oddVBand="0" w:evenVBand="0" w:oddHBand="0" w:evenHBand="0" w:firstRowFirstColumn="0" w:firstRowLastColumn="0" w:lastRowFirstColumn="0" w:lastRowLastColumn="0"/>
+              <w:rPr>
+                <w:rFonts w:ascii="Lato" w:eastAsia="Times New Roman" w:hAnsi="Lato" w:cs="Lato"/>
+                <w:color w:val="2D3B45"/>
+                <w:sz w:val="24"/>
+                <w:szCs w:val="24"/>
+                <w:lang w:eastAsia="nl-NL"/>
+              </w:rPr>
+            </w:pPr>
+            <w:r>
+              <w:rPr>
+                <w:rFonts w:ascii="Lato" w:eastAsia="Times New Roman" w:hAnsi="Lato" w:cs="Lato"/>
+                <w:color w:val="2D3B45"/>
+                <w:sz w:val="24"/>
+                <w:szCs w:val="24"/>
+                <w:lang w:eastAsia="nl-NL"/>
+              </w:rPr>
+              <w:t>Werkt zoals bedoeld</w:t>
+            </w:r>
+          </w:p>
+        </w:tc>
+      </w:tr>
+    </w:tbl>
+    <w:p/>
+    <w:p>
+      <w:pPr>
+        <w:rPr>
+          <w:b/>
+          <w:bCs/>
+          <w:i/>
+          <w:iCs/>
+        </w:rPr>
+      </w:pPr>
+      <w:r>
+        <w:rPr>
+          <w:b/>
+          <w:bCs/>
+          <w:i/>
+          <w:iCs/>
+        </w:rPr>
+        <w:t xml:space="preserve">Resultaten Rick: </w:t>
+      </w:r>
+    </w:p>
+    <w:p>
+      <w:r>
+        <w:t>Alles werkt naar behoren</w:t>
+      </w:r>
+    </w:p>
     <w:p/>
     <w:sectPr>
       <w:pgSz w:w="11906" w:h="16838"/>
@@ -4569,8 +6679,124 @@
       </w:rPr>
     </w:lvl>
   </w:abstractNum>
+  <w:abstractNum w:abstractNumId="1" w15:restartNumberingAfterBreak="0">
+    <w:nsid w:val="514E5B69"/>
+    <w:multiLevelType w:val="hybridMultilevel"/>
+    <w:tmpl w:val="0E2AA952"/>
+    <w:lvl w:ilvl="0" w:tplc="04130001">
+      <w:start w:val="1"/>
+      <w:numFmt w:val="bullet"/>
+      <w:lvlText w:val=""/>
+      <w:lvlJc w:val="left"/>
+      <w:pPr>
+        <w:ind w:left="720" w:hanging="360"/>
+      </w:pPr>
+      <w:rPr>
+        <w:rFonts w:ascii="Symbol" w:hAnsi="Symbol" w:hint="default"/>
+      </w:rPr>
+    </w:lvl>
+    <w:lvl w:ilvl="1" w:tplc="04130003" w:tentative="1">
+      <w:start w:val="1"/>
+      <w:numFmt w:val="bullet"/>
+      <w:lvlText w:val="o"/>
+      <w:lvlJc w:val="left"/>
+      <w:pPr>
+        <w:ind w:left="1440" w:hanging="360"/>
+      </w:pPr>
+      <w:rPr>
+        <w:rFonts w:ascii="Courier New" w:hAnsi="Courier New" w:cs="Courier New" w:hint="default"/>
+      </w:rPr>
+    </w:lvl>
+    <w:lvl w:ilvl="2" w:tplc="04130005" w:tentative="1">
+      <w:start w:val="1"/>
+      <w:numFmt w:val="bullet"/>
+      <w:lvlText w:val=""/>
+      <w:lvlJc w:val="left"/>
+      <w:pPr>
+        <w:ind w:left="2160" w:hanging="360"/>
+      </w:pPr>
+      <w:rPr>
+        <w:rFonts w:ascii="Wingdings" w:hAnsi="Wingdings" w:hint="default"/>
+      </w:rPr>
+    </w:lvl>
+    <w:lvl w:ilvl="3" w:tplc="04130001" w:tentative="1">
+      <w:start w:val="1"/>
+      <w:numFmt w:val="bullet"/>
+      <w:lvlText w:val=""/>
+      <w:lvlJc w:val="left"/>
+      <w:pPr>
+        <w:ind w:left="2880" w:hanging="360"/>
+      </w:pPr>
+      <w:rPr>
+        <w:rFonts w:ascii="Symbol" w:hAnsi="Symbol" w:hint="default"/>
+      </w:rPr>
+    </w:lvl>
+    <w:lvl w:ilvl="4" w:tplc="04130003" w:tentative="1">
+      <w:start w:val="1"/>
+      <w:numFmt w:val="bullet"/>
+      <w:lvlText w:val="o"/>
+      <w:lvlJc w:val="left"/>
+      <w:pPr>
+        <w:ind w:left="3600" w:hanging="360"/>
+      </w:pPr>
+      <w:rPr>
+        <w:rFonts w:ascii="Courier New" w:hAnsi="Courier New" w:cs="Courier New" w:hint="default"/>
+      </w:rPr>
+    </w:lvl>
+    <w:lvl w:ilvl="5" w:tplc="04130005" w:tentative="1">
+      <w:start w:val="1"/>
+      <w:numFmt w:val="bullet"/>
+      <w:lvlText w:val=""/>
+      <w:lvlJc w:val="left"/>
+      <w:pPr>
+        <w:ind w:left="4320" w:hanging="360"/>
+      </w:pPr>
+      <w:rPr>
+        <w:rFonts w:ascii="Wingdings" w:hAnsi="Wingdings" w:hint="default"/>
+      </w:rPr>
+    </w:lvl>
+    <w:lvl w:ilvl="6" w:tplc="04130001" w:tentative="1">
+      <w:start w:val="1"/>
+      <w:numFmt w:val="bullet"/>
+      <w:lvlText w:val=""/>
+      <w:lvlJc w:val="left"/>
+      <w:pPr>
+        <w:ind w:left="5040" w:hanging="360"/>
+      </w:pPr>
+      <w:rPr>
+        <w:rFonts w:ascii="Symbol" w:hAnsi="Symbol" w:hint="default"/>
+      </w:rPr>
+    </w:lvl>
+    <w:lvl w:ilvl="7" w:tplc="04130003" w:tentative="1">
+      <w:start w:val="1"/>
+      <w:numFmt w:val="bullet"/>
+      <w:lvlText w:val="o"/>
+      <w:lvlJc w:val="left"/>
+      <w:pPr>
+        <w:ind w:left="5760" w:hanging="360"/>
+      </w:pPr>
+      <w:rPr>
+        <w:rFonts w:ascii="Courier New" w:hAnsi="Courier New" w:cs="Courier New" w:hint="default"/>
+      </w:rPr>
+    </w:lvl>
+    <w:lvl w:ilvl="8" w:tplc="04130005" w:tentative="1">
+      <w:start w:val="1"/>
+      <w:numFmt w:val="bullet"/>
+      <w:lvlText w:val=""/>
+      <w:lvlJc w:val="left"/>
+      <w:pPr>
+        <w:ind w:left="6480" w:hanging="360"/>
+      </w:pPr>
+      <w:rPr>
+        <w:rFonts w:ascii="Wingdings" w:hAnsi="Wingdings" w:hint="default"/>
+      </w:rPr>
+    </w:lvl>
+  </w:abstractNum>
   <w:num w:numId="1">
     <w:abstractNumId w:val="0"/>
+  </w:num>
+  <w:num w:numId="2">
+    <w:abstractNumId w:val="1"/>
   </w:num>
 </w:numbering>
 </file>
@@ -4971,17 +7197,18 @@
     <w:lsdException w:name="Smart Link" w:semiHidden="1" w:unhideWhenUsed="1"/>
     <w:lsdException w:name="Smart Link Error" w:semiHidden="1" w:unhideWhenUsed="1"/>
   </w:latentStyles>
-  <w:style w:type="paragraph" w:default="1" w:styleId="Normal">
+  <w:style w:type="paragraph" w:default="1" w:styleId="Standaard">
     <w:name w:val="Normal"/>
     <w:qFormat/>
+    <w:rsid w:val="00611A73"/>
   </w:style>
-  <w:style w:type="character" w:default="1" w:styleId="DefaultParagraphFont">
+  <w:style w:type="character" w:default="1" w:styleId="Standaardalinea-lettertype">
     <w:name w:val="Default Paragraph Font"/>
     <w:uiPriority w:val="1"/>
     <w:semiHidden/>
     <w:unhideWhenUsed/>
   </w:style>
-  <w:style w:type="table" w:default="1" w:styleId="TableNormal">
+  <w:style w:type="table" w:default="1" w:styleId="Standaardtabel">
     <w:name w:val="Normal Table"/>
     <w:uiPriority w:val="99"/>
     <w:semiHidden/>
@@ -4996,15 +7223,15 @@
       </w:tblCellMar>
     </w:tblPr>
   </w:style>
-  <w:style w:type="numbering" w:default="1" w:styleId="NoList">
+  <w:style w:type="numbering" w:default="1" w:styleId="Geenlijst">
     <w:name w:val="No List"/>
     <w:uiPriority w:val="99"/>
     <w:semiHidden/>
     <w:unhideWhenUsed/>
   </w:style>
-  <w:style w:type="paragraph" w:styleId="NoSpacing">
+  <w:style w:type="paragraph" w:styleId="Geenafstand">
     <w:name w:val="No Spacing"/>
-    <w:link w:val="NoSpacingChar"/>
+    <w:link w:val="GeenafstandChar"/>
     <w:uiPriority w:val="1"/>
     <w:qFormat/>
     <w:rsid w:val="00246DD0"/>
@@ -5016,10 +7243,10 @@
       <w:lang w:val="en-US"/>
     </w:rPr>
   </w:style>
-  <w:style w:type="character" w:customStyle="1" w:styleId="NoSpacingChar">
-    <w:name w:val="No Spacing Char"/>
-    <w:basedOn w:val="DefaultParagraphFont"/>
-    <w:link w:val="NoSpacing"/>
+  <w:style w:type="character" w:customStyle="1" w:styleId="GeenafstandChar">
+    <w:name w:val="Geen afstand Char"/>
+    <w:basedOn w:val="Standaardalinea-lettertype"/>
+    <w:link w:val="Geenafstand"/>
     <w:uiPriority w:val="1"/>
     <w:rsid w:val="00246DD0"/>
     <w:rPr>
@@ -5027,9 +7254,9 @@
       <w:lang w:val="en-US"/>
     </w:rPr>
   </w:style>
-  <w:style w:type="paragraph" w:styleId="NormalWeb">
+  <w:style w:type="paragraph" w:styleId="Normaalweb">
     <w:name w:val="Normal (Web)"/>
-    <w:basedOn w:val="Normal"/>
+    <w:basedOn w:val="Standaard"/>
     <w:uiPriority w:val="99"/>
     <w:semiHidden/>
     <w:unhideWhenUsed/>
@@ -5044,9 +7271,9 @@
       <w:lang w:eastAsia="nl-NL"/>
     </w:rPr>
   </w:style>
-  <w:style w:type="paragraph" w:styleId="ListParagraph">
+  <w:style w:type="paragraph" w:styleId="Lijstalinea">
     <w:name w:val="List Paragraph"/>
-    <w:basedOn w:val="Normal"/>
+    <w:basedOn w:val="Standaard"/>
     <w:uiPriority w:val="34"/>
     <w:qFormat/>
     <w:rsid w:val="00064FC1"/>
@@ -5054,6 +7281,244 @@
       <w:ind w:left="720"/>
       <w:contextualSpacing/>
     </w:pPr>
+  </w:style>
+  <w:style w:type="table" w:styleId="Onopgemaaktetabel1">
+    <w:name w:val="Plain Table 1"/>
+    <w:basedOn w:val="Standaardtabel"/>
+    <w:uiPriority w:val="41"/>
+    <w:rsid w:val="006F7A1C"/>
+    <w:pPr>
+      <w:spacing w:after="0" w:line="240" w:lineRule="auto"/>
+    </w:pPr>
+    <w:tblPr>
+      <w:tblStyleRowBandSize w:val="1"/>
+      <w:tblStyleColBandSize w:val="1"/>
+      <w:tblBorders>
+        <w:top w:val="single" w:sz="4" w:space="0" w:color="BFBFBF" w:themeColor="background1" w:themeShade="BF"/>
+        <w:left w:val="single" w:sz="4" w:space="0" w:color="BFBFBF" w:themeColor="background1" w:themeShade="BF"/>
+        <w:bottom w:val="single" w:sz="4" w:space="0" w:color="BFBFBF" w:themeColor="background1" w:themeShade="BF"/>
+        <w:right w:val="single" w:sz="4" w:space="0" w:color="BFBFBF" w:themeColor="background1" w:themeShade="BF"/>
+        <w:insideH w:val="single" w:sz="4" w:space="0" w:color="BFBFBF" w:themeColor="background1" w:themeShade="BF"/>
+        <w:insideV w:val="single" w:sz="4" w:space="0" w:color="BFBFBF" w:themeColor="background1" w:themeShade="BF"/>
+      </w:tblBorders>
+    </w:tblPr>
+    <w:tblStylePr w:type="firstRow">
+      <w:rPr>
+        <w:b/>
+        <w:bCs/>
+      </w:rPr>
+    </w:tblStylePr>
+    <w:tblStylePr w:type="lastRow">
+      <w:rPr>
+        <w:b/>
+        <w:bCs/>
+      </w:rPr>
+      <w:tblPr/>
+      <w:tcPr>
+        <w:tcBorders>
+          <w:top w:val="double" w:sz="4" w:space="0" w:color="BFBFBF" w:themeColor="background1" w:themeShade="BF"/>
+        </w:tcBorders>
+      </w:tcPr>
+    </w:tblStylePr>
+    <w:tblStylePr w:type="firstCol">
+      <w:rPr>
+        <w:b/>
+        <w:bCs/>
+      </w:rPr>
+    </w:tblStylePr>
+    <w:tblStylePr w:type="lastCol">
+      <w:rPr>
+        <w:b/>
+        <w:bCs/>
+      </w:rPr>
+    </w:tblStylePr>
+    <w:tblStylePr w:type="band1Vert">
+      <w:tblPr/>
+      <w:tcPr>
+        <w:shd w:val="clear" w:color="auto" w:fill="F2F2F2" w:themeFill="background1" w:themeFillShade="F2"/>
+      </w:tcPr>
+    </w:tblStylePr>
+    <w:tblStylePr w:type="band1Horz">
+      <w:tblPr/>
+      <w:tcPr>
+        <w:shd w:val="clear" w:color="auto" w:fill="F2F2F2" w:themeFill="background1" w:themeFillShade="F2"/>
+      </w:tcPr>
+    </w:tblStylePr>
+  </w:style>
+  <w:style w:type="table" w:styleId="Onopgemaaktetabel2">
+    <w:name w:val="Plain Table 2"/>
+    <w:basedOn w:val="Standaardtabel"/>
+    <w:uiPriority w:val="42"/>
+    <w:rsid w:val="006F7A1C"/>
+    <w:pPr>
+      <w:spacing w:after="0" w:line="240" w:lineRule="auto"/>
+    </w:pPr>
+    <w:tblPr>
+      <w:tblStyleRowBandSize w:val="1"/>
+      <w:tblStyleColBandSize w:val="1"/>
+      <w:tblBorders>
+        <w:top w:val="single" w:sz="4" w:space="0" w:color="7F7F7F" w:themeColor="text1" w:themeTint="80"/>
+        <w:bottom w:val="single" w:sz="4" w:space="0" w:color="7F7F7F" w:themeColor="text1" w:themeTint="80"/>
+      </w:tblBorders>
+    </w:tblPr>
+    <w:tblStylePr w:type="firstRow">
+      <w:rPr>
+        <w:b/>
+        <w:bCs/>
+      </w:rPr>
+      <w:tblPr/>
+      <w:tcPr>
+        <w:tcBorders>
+          <w:bottom w:val="single" w:sz="4" w:space="0" w:color="7F7F7F" w:themeColor="text1" w:themeTint="80"/>
+        </w:tcBorders>
+      </w:tcPr>
+    </w:tblStylePr>
+    <w:tblStylePr w:type="lastRow">
+      <w:rPr>
+        <w:b/>
+        <w:bCs/>
+      </w:rPr>
+      <w:tblPr/>
+      <w:tcPr>
+        <w:tcBorders>
+          <w:top w:val="single" w:sz="4" w:space="0" w:color="7F7F7F" w:themeColor="text1" w:themeTint="80"/>
+        </w:tcBorders>
+      </w:tcPr>
+    </w:tblStylePr>
+    <w:tblStylePr w:type="firstCol">
+      <w:rPr>
+        <w:b/>
+        <w:bCs/>
+      </w:rPr>
+    </w:tblStylePr>
+    <w:tblStylePr w:type="lastCol">
+      <w:rPr>
+        <w:b/>
+        <w:bCs/>
+      </w:rPr>
+    </w:tblStylePr>
+    <w:tblStylePr w:type="band1Vert">
+      <w:tblPr/>
+      <w:tcPr>
+        <w:tcBorders>
+          <w:left w:val="single" w:sz="4" w:space="0" w:color="7F7F7F" w:themeColor="text1" w:themeTint="80"/>
+          <w:right w:val="single" w:sz="4" w:space="0" w:color="7F7F7F" w:themeColor="text1" w:themeTint="80"/>
+        </w:tcBorders>
+      </w:tcPr>
+    </w:tblStylePr>
+    <w:tblStylePr w:type="band2Vert">
+      <w:tblPr/>
+      <w:tcPr>
+        <w:tcBorders>
+          <w:left w:val="single" w:sz="4" w:space="0" w:color="7F7F7F" w:themeColor="text1" w:themeTint="80"/>
+          <w:right w:val="single" w:sz="4" w:space="0" w:color="7F7F7F" w:themeColor="text1" w:themeTint="80"/>
+        </w:tcBorders>
+      </w:tcPr>
+    </w:tblStylePr>
+    <w:tblStylePr w:type="band1Horz">
+      <w:tblPr/>
+      <w:tcPr>
+        <w:tcBorders>
+          <w:top w:val="single" w:sz="4" w:space="0" w:color="7F7F7F" w:themeColor="text1" w:themeTint="80"/>
+          <w:bottom w:val="single" w:sz="4" w:space="0" w:color="7F7F7F" w:themeColor="text1" w:themeTint="80"/>
+        </w:tcBorders>
+      </w:tcPr>
+    </w:tblStylePr>
+  </w:style>
+  <w:style w:type="table" w:styleId="Tabelrasterlicht">
+    <w:name w:val="Grid Table Light"/>
+    <w:basedOn w:val="Standaardtabel"/>
+    <w:uiPriority w:val="40"/>
+    <w:rsid w:val="006F7A1C"/>
+    <w:pPr>
+      <w:spacing w:after="0" w:line="240" w:lineRule="auto"/>
+    </w:pPr>
+    <w:tblPr>
+      <w:tblBorders>
+        <w:top w:val="single" w:sz="4" w:space="0" w:color="BFBFBF" w:themeColor="background1" w:themeShade="BF"/>
+        <w:left w:val="single" w:sz="4" w:space="0" w:color="BFBFBF" w:themeColor="background1" w:themeShade="BF"/>
+        <w:bottom w:val="single" w:sz="4" w:space="0" w:color="BFBFBF" w:themeColor="background1" w:themeShade="BF"/>
+        <w:right w:val="single" w:sz="4" w:space="0" w:color="BFBFBF" w:themeColor="background1" w:themeShade="BF"/>
+        <w:insideH w:val="single" w:sz="4" w:space="0" w:color="BFBFBF" w:themeColor="background1" w:themeShade="BF"/>
+        <w:insideV w:val="single" w:sz="4" w:space="0" w:color="BFBFBF" w:themeColor="background1" w:themeShade="BF"/>
+      </w:tblBorders>
+    </w:tblPr>
+  </w:style>
+  <w:style w:type="table" w:styleId="Tabelraster">
+    <w:name w:val="Table Grid"/>
+    <w:basedOn w:val="Standaardtabel"/>
+    <w:uiPriority w:val="39"/>
+    <w:rsid w:val="006F7A1C"/>
+    <w:pPr>
+      <w:spacing w:after="0" w:line="240" w:lineRule="auto"/>
+    </w:pPr>
+    <w:tblPr>
+      <w:tblBorders>
+        <w:top w:val="single" w:sz="4" w:space="0" w:color="auto"/>
+        <w:left w:val="single" w:sz="4" w:space="0" w:color="auto"/>
+        <w:bottom w:val="single" w:sz="4" w:space="0" w:color="auto"/>
+        <w:right w:val="single" w:sz="4" w:space="0" w:color="auto"/>
+        <w:insideH w:val="single" w:sz="4" w:space="0" w:color="auto"/>
+        <w:insideV w:val="single" w:sz="4" w:space="0" w:color="auto"/>
+      </w:tblBorders>
+    </w:tblPr>
+  </w:style>
+  <w:style w:type="table" w:styleId="Rastertabel1licht">
+    <w:name w:val="Grid Table 1 Light"/>
+    <w:basedOn w:val="Standaardtabel"/>
+    <w:uiPriority w:val="46"/>
+    <w:rsid w:val="006F7A1C"/>
+    <w:pPr>
+      <w:spacing w:after="0" w:line="240" w:lineRule="auto"/>
+    </w:pPr>
+    <w:tblPr>
+      <w:tblStyleRowBandSize w:val="1"/>
+      <w:tblStyleColBandSize w:val="1"/>
+      <w:tblBorders>
+        <w:top w:val="single" w:sz="4" w:space="0" w:color="999999" w:themeColor="text1" w:themeTint="66"/>
+        <w:left w:val="single" w:sz="4" w:space="0" w:color="999999" w:themeColor="text1" w:themeTint="66"/>
+        <w:bottom w:val="single" w:sz="4" w:space="0" w:color="999999" w:themeColor="text1" w:themeTint="66"/>
+        <w:right w:val="single" w:sz="4" w:space="0" w:color="999999" w:themeColor="text1" w:themeTint="66"/>
+        <w:insideH w:val="single" w:sz="4" w:space="0" w:color="999999" w:themeColor="text1" w:themeTint="66"/>
+        <w:insideV w:val="single" w:sz="4" w:space="0" w:color="999999" w:themeColor="text1" w:themeTint="66"/>
+      </w:tblBorders>
+    </w:tblPr>
+    <w:tblStylePr w:type="firstRow">
+      <w:rPr>
+        <w:b/>
+        <w:bCs/>
+      </w:rPr>
+      <w:tblPr/>
+      <w:tcPr>
+        <w:tcBorders>
+          <w:bottom w:val="single" w:sz="12" w:space="0" w:color="666666" w:themeColor="text1" w:themeTint="99"/>
+        </w:tcBorders>
+      </w:tcPr>
+    </w:tblStylePr>
+    <w:tblStylePr w:type="lastRow">
+      <w:rPr>
+        <w:b/>
+        <w:bCs/>
+      </w:rPr>
+      <w:tblPr/>
+      <w:tcPr>
+        <w:tcBorders>
+          <w:top w:val="double" w:sz="2" w:space="0" w:color="666666" w:themeColor="text1" w:themeTint="99"/>
+        </w:tcBorders>
+      </w:tcPr>
+    </w:tblStylePr>
+    <w:tblStylePr w:type="firstCol">
+      <w:rPr>
+        <w:b/>
+        <w:bCs/>
+      </w:rPr>
+    </w:tblStylePr>
+    <w:tblStylePr w:type="lastCol">
+      <w:rPr>
+        <w:b/>
+        <w:bCs/>
+      </w:rPr>
+    </w:tblStylePr>
   </w:style>
 </w:styles>
 </file>

</xml_diff>